<commit_message>
Chien update doc design model
</commit_message>
<xml_diff>
--- a/Detailed Design/Design Class/Word/Class Design - Model.docx
+++ b/Detailed Design/Design Class/Word/Class Design - Model.docx
@@ -116,7 +116,6 @@
         <w:rPr>
           <w:lang w:val="en-US"/>
         </w:rPr>
-        <w:lastRenderedPageBreak/>
         <w:t>Define Relationships Between Classes</w:t>
       </w:r>
     </w:p>
@@ -729,12 +728,14 @@
                 <w:lang w:val="en-US"/>
               </w:rPr>
             </w:pPr>
+            <w:proofErr w:type="spellStart"/>
             <w:r>
               <w:rPr>
                 <w:lang w:val="en-US"/>
               </w:rPr>
               <w:t>pairOfPedals</w:t>
             </w:r>
+            <w:proofErr w:type="spellEnd"/>
           </w:p>
         </w:tc>
         <w:tc>
@@ -830,12 +831,14 @@
                 <w:lang w:val="en-US"/>
               </w:rPr>
             </w:pPr>
+            <w:proofErr w:type="spellStart"/>
             <w:r>
               <w:rPr>
                 <w:lang w:val="en-US"/>
               </w:rPr>
               <w:t>rearSeat</w:t>
             </w:r>
+            <w:proofErr w:type="spellEnd"/>
           </w:p>
         </w:tc>
         <w:tc>
@@ -1039,12 +1042,14 @@
                 <w:lang w:val="en-US"/>
               </w:rPr>
             </w:pPr>
+            <w:proofErr w:type="spellStart"/>
             <w:r>
               <w:rPr>
                 <w:lang w:val="en-US"/>
               </w:rPr>
               <w:t>dockId</w:t>
             </w:r>
+            <w:proofErr w:type="spellEnd"/>
           </w:p>
         </w:tc>
         <w:tc>
@@ -1242,12 +1247,14 @@
                 <w:lang w:val="en-US"/>
               </w:rPr>
             </w:pPr>
+            <w:proofErr w:type="spellStart"/>
             <w:r>
               <w:rPr>
                 <w:lang w:val="en-US"/>
               </w:rPr>
               <w:t>doposit</w:t>
             </w:r>
+            <w:proofErr w:type="spellEnd"/>
           </w:p>
         </w:tc>
         <w:tc>
@@ -1429,7 +1436,6 @@
               <w:rPr>
                 <w:lang w:val="en-US"/>
               </w:rPr>
-              <w:lastRenderedPageBreak/>
               <w:t>11</w:t>
             </w:r>
           </w:p>
@@ -1446,12 +1452,14 @@
                 <w:lang w:val="en-US"/>
               </w:rPr>
             </w:pPr>
+            <w:proofErr w:type="spellStart"/>
             <w:r>
               <w:rPr>
                 <w:lang w:val="en-US"/>
               </w:rPr>
               <w:t>imageURL</w:t>
             </w:r>
+            <w:proofErr w:type="spellEnd"/>
           </w:p>
         </w:tc>
         <w:tc>
@@ -1631,12 +1639,14 @@
                 <w:lang w:val="en-US"/>
               </w:rPr>
             </w:pPr>
+            <w:proofErr w:type="spellStart"/>
             <w:r>
               <w:rPr>
                 <w:lang w:val="en-US"/>
               </w:rPr>
               <w:t>Desciption</w:t>
             </w:r>
+            <w:proofErr w:type="spellEnd"/>
           </w:p>
         </w:tc>
       </w:tr>
@@ -1674,12 +1684,14 @@
                 <w:lang w:val="en-US"/>
               </w:rPr>
             </w:pPr>
+            <w:proofErr w:type="spellStart"/>
             <w:r>
               <w:rPr>
                 <w:lang w:val="en-US"/>
               </w:rPr>
               <w:t>takeBikeOutOfDock</w:t>
             </w:r>
+            <w:proofErr w:type="spellEnd"/>
           </w:p>
         </w:tc>
         <w:tc>
@@ -1748,12 +1760,14 @@
               <w:spacing w:line="259" w:lineRule="auto"/>
               <w:cnfStyle w:val="000000000000" w:firstRow="0" w:lastRow="0" w:firstColumn="0" w:lastColumn="0" w:oddVBand="0" w:evenVBand="0" w:oddHBand="0" w:evenHBand="0" w:firstRowFirstColumn="0" w:firstRowLastColumn="0" w:lastRowFirstColumn="0" w:lastRowLastColumn="0"/>
             </w:pPr>
+            <w:proofErr w:type="spellStart"/>
             <w:r>
               <w:rPr>
                 <w:lang w:val="en-US"/>
               </w:rPr>
               <w:t>putBikeInDock</w:t>
             </w:r>
+            <w:proofErr w:type="spellEnd"/>
           </w:p>
         </w:tc>
         <w:tc>
@@ -1829,12 +1843,14 @@
                 <w:lang w:val="en-US"/>
               </w:rPr>
             </w:pPr>
+            <w:proofErr w:type="spellStart"/>
             <w:r>
               <w:rPr>
                 <w:lang w:val="en-US"/>
               </w:rPr>
               <w:t>getBikeType</w:t>
             </w:r>
+            <w:proofErr w:type="spellEnd"/>
           </w:p>
         </w:tc>
         <w:tc>
@@ -1906,76 +1922,51 @@
     </w:p>
     <w:p>
       <w:pPr>
-        <w:ind w:firstLine="720"/>
-        <w:rPr>
-          <w:lang w:val="en-US"/>
-        </w:rPr>
-      </w:pPr>
-      <w:r>
-        <w:rPr>
-          <w:lang w:val="en-US"/>
-        </w:rPr>
-        <w:t>dock</w:t>
-      </w:r>
-      <w:r>
-        <w:tab/>
-      </w:r>
-    </w:p>
-    <w:p>
-      <w:pPr>
-        <w:ind w:firstLine="720"/>
-        <w:rPr>
-          <w:lang w:val="en-US"/>
-        </w:rPr>
-      </w:pPr>
-      <w:r>
-        <w:rPr>
-          <w:lang w:val="en-US"/>
-        </w:rPr>
-        <w:t>Barcode</w:t>
-      </w:r>
-    </w:p>
-    <w:p>
-      <w:pPr>
-        <w:ind w:firstLine="720"/>
-        <w:rPr>
-          <w:lang w:val="en-US"/>
-        </w:rPr>
-      </w:pPr>
-      <w:r>
-        <w:rPr>
-          <w:lang w:val="en-US"/>
-        </w:rPr>
-        <w:t>Value</w:t>
-      </w:r>
-    </w:p>
-    <w:p>
-      <w:pPr>
-        <w:ind w:firstLine="720"/>
-        <w:rPr>
-          <w:lang w:val="en-US"/>
-        </w:rPr>
-      </w:pPr>
-      <w:r>
-        <w:rPr>
-          <w:lang w:val="en-US"/>
-        </w:rPr>
-        <w:t>Charge</w:t>
-      </w:r>
-    </w:p>
-    <w:p>
-      <w:pPr>
-        <w:ind w:firstLine="720"/>
-        <w:rPr>
-          <w:lang w:val="en-US"/>
-        </w:rPr>
-      </w:pPr>
-      <w:r>
-        <w:rPr>
-          <w:lang w:val="en-US"/>
-        </w:rPr>
-        <w:t>id</w:t>
-      </w:r>
+        <w:pStyle w:val="ListParagraph"/>
+        <w:numPr>
+          <w:ilvl w:val="0"/>
+          <w:numId w:val="8"/>
+        </w:numPr>
+        <w:rPr>
+          <w:lang w:val="en-US"/>
+        </w:rPr>
+      </w:pPr>
+      <w:proofErr w:type="spellStart"/>
+      <w:r>
+        <w:rPr>
+          <w:lang w:val="en-US"/>
+        </w:rPr>
+        <w:t>putBikeInDock</w:t>
+      </w:r>
+      <w:proofErr w:type="spellEnd"/>
+    </w:p>
+    <w:p>
+      <w:pPr>
+        <w:pStyle w:val="ListParagraph"/>
+        <w:numPr>
+          <w:ilvl w:val="1"/>
+          <w:numId w:val="8"/>
+        </w:numPr>
+        <w:rPr>
+          <w:lang w:val="en-US"/>
+        </w:rPr>
+      </w:pPr>
+      <w:r>
+        <w:rPr>
+          <w:lang w:val="en-US"/>
+        </w:rPr>
+        <w:t>dock - Dock</w:t>
+      </w:r>
+    </w:p>
+    <w:p>
+      <w:pPr>
+        <w:pStyle w:val="ListParagraph"/>
+        <w:rPr>
+          <w:b/>
+          <w:bCs/>
+          <w:lang w:val="en-US"/>
+        </w:rPr>
+      </w:pPr>
     </w:p>
     <w:p>
       <w:pPr>
@@ -2108,6 +2099,7 @@
         </w:rPr>
         <w:t>Class “</w:t>
       </w:r>
+      <w:proofErr w:type="spellStart"/>
       <w:r>
         <w:rPr>
           <w:lang w:val="en-US"/>
@@ -2120,6 +2112,7 @@
         </w:rPr>
         <w:t>ikeManager</w:t>
       </w:r>
+      <w:proofErr w:type="spellEnd"/>
       <w:r>
         <w:rPr>
           <w:lang w:val="en-US"/>
@@ -2142,7 +2135,6 @@
         <w:rPr>
           <w:noProof/>
         </w:rPr>
-        <w:lastRenderedPageBreak/>
         <w:drawing>
           <wp:inline distT="0" distB="0" distL="0" distR="0" wp14:anchorId="2544AA1E" wp14:editId="563F0A2D">
             <wp:extent cx="3917019" cy="2423370"/>
@@ -2367,12 +2359,14 @@
               <w:spacing w:line="259" w:lineRule="auto"/>
               <w:cnfStyle w:val="000000100000" w:firstRow="0" w:lastRow="0" w:firstColumn="0" w:lastColumn="0" w:oddVBand="0" w:evenVBand="0" w:oddHBand="1" w:evenHBand="0" w:firstRowFirstColumn="0" w:firstRowLastColumn="0" w:lastRowFirstColumn="0" w:lastRowLastColumn="0"/>
             </w:pPr>
+            <w:proofErr w:type="spellStart"/>
             <w:r>
               <w:rPr>
                 <w:lang w:val="en-US"/>
               </w:rPr>
               <w:t>BikeManager</w:t>
             </w:r>
+            <w:proofErr w:type="spellEnd"/>
           </w:p>
         </w:tc>
         <w:tc>
@@ -2441,12 +2435,14 @@
               <w:spacing w:line="259" w:lineRule="auto"/>
               <w:cnfStyle w:val="000000000000" w:firstRow="0" w:lastRow="0" w:firstColumn="0" w:lastColumn="0" w:oddVBand="0" w:evenVBand="0" w:oddHBand="0" w:evenHBand="0" w:firstRowFirstColumn="0" w:firstRowLastColumn="0" w:lastRowFirstColumn="0" w:lastRowLastColumn="0"/>
             </w:pPr>
+            <w:proofErr w:type="spellStart"/>
             <w:r>
               <w:rPr>
                 <w:lang w:val="en-US"/>
               </w:rPr>
               <w:t>bikeList</w:t>
             </w:r>
+            <w:proofErr w:type="spellEnd"/>
           </w:p>
         </w:tc>
         <w:tc>
@@ -2458,12 +2454,14 @@
               <w:spacing w:line="259" w:lineRule="auto"/>
               <w:cnfStyle w:val="000000000000" w:firstRow="0" w:lastRow="0" w:firstColumn="0" w:lastColumn="0" w:oddVBand="0" w:evenVBand="0" w:oddHBand="0" w:evenHBand="0" w:firstRowFirstColumn="0" w:firstRowLastColumn="0" w:lastRowFirstColumn="0" w:lastRowLastColumn="0"/>
             </w:pPr>
+            <w:proofErr w:type="spellStart"/>
             <w:r>
               <w:rPr>
                 <w:lang w:val="en-US"/>
               </w:rPr>
               <w:t>ArrayList</w:t>
             </w:r>
+            <w:proofErr w:type="spellEnd"/>
           </w:p>
         </w:tc>
         <w:tc>
@@ -2613,12 +2611,14 @@
                 <w:lang w:val="en-US"/>
               </w:rPr>
             </w:pPr>
+            <w:proofErr w:type="spellStart"/>
             <w:r>
               <w:rPr>
                 <w:lang w:val="en-US"/>
               </w:rPr>
               <w:t>Desciption</w:t>
             </w:r>
+            <w:proofErr w:type="spellEnd"/>
           </w:p>
         </w:tc>
       </w:tr>
@@ -2654,12 +2654,14 @@
               <w:spacing w:line="259" w:lineRule="auto"/>
               <w:cnfStyle w:val="000000100000" w:firstRow="0" w:lastRow="0" w:firstColumn="0" w:lastColumn="0" w:oddVBand="0" w:evenVBand="0" w:oddHBand="1" w:evenHBand="0" w:firstRowFirstColumn="0" w:firstRowLastColumn="0" w:lastRowFirstColumn="0" w:lastRowLastColumn="0"/>
             </w:pPr>
+            <w:proofErr w:type="spellStart"/>
             <w:r>
               <w:rPr>
                 <w:lang w:val="en-US"/>
               </w:rPr>
               <w:t>addBike</w:t>
             </w:r>
+            <w:proofErr w:type="spellEnd"/>
           </w:p>
         </w:tc>
         <w:tc>
@@ -2728,12 +2730,14 @@
               <w:spacing w:line="259" w:lineRule="auto"/>
               <w:cnfStyle w:val="000000000000" w:firstRow="0" w:lastRow="0" w:firstColumn="0" w:lastColumn="0" w:oddVBand="0" w:evenVBand="0" w:oddHBand="0" w:evenHBand="0" w:firstRowFirstColumn="0" w:firstRowLastColumn="0" w:lastRowFirstColumn="0" w:lastRowLastColumn="0"/>
             </w:pPr>
+            <w:proofErr w:type="spellStart"/>
             <w:r>
               <w:rPr>
                 <w:lang w:val="en-US"/>
               </w:rPr>
               <w:t>removeBike</w:t>
             </w:r>
+            <w:proofErr w:type="spellEnd"/>
           </w:p>
         </w:tc>
         <w:tc>
@@ -2806,12 +2810,14 @@
                 <w:lang w:val="en-US"/>
               </w:rPr>
             </w:pPr>
+            <w:proofErr w:type="spellStart"/>
             <w:r>
               <w:rPr>
                 <w:lang w:val="en-US"/>
               </w:rPr>
               <w:t>refreshBikeList</w:t>
             </w:r>
+            <w:proofErr w:type="spellEnd"/>
           </w:p>
         </w:tc>
         <w:tc>
@@ -2887,12 +2893,14 @@
                 <w:lang w:val="en-US"/>
               </w:rPr>
             </w:pPr>
+            <w:proofErr w:type="spellStart"/>
             <w:r>
               <w:rPr>
                 <w:lang w:val="en-US"/>
               </w:rPr>
               <w:t>getBikeListInDock</w:t>
             </w:r>
+            <w:proofErr w:type="spellEnd"/>
           </w:p>
         </w:tc>
         <w:tc>
@@ -2907,12 +2915,14 @@
                 <w:lang w:val="en-US"/>
               </w:rPr>
             </w:pPr>
+            <w:proofErr w:type="spellStart"/>
             <w:r>
               <w:rPr>
                 <w:lang w:val="en-US"/>
               </w:rPr>
               <w:t>ArrayList</w:t>
             </w:r>
+            <w:proofErr w:type="spellEnd"/>
           </w:p>
         </w:tc>
         <w:tc>
@@ -2971,12 +2981,14 @@
                 <w:lang w:val="en-US"/>
               </w:rPr>
             </w:pPr>
+            <w:proofErr w:type="spellStart"/>
             <w:r>
               <w:rPr>
                 <w:lang w:val="en-US"/>
               </w:rPr>
               <w:t>createStandardBike</w:t>
             </w:r>
+            <w:proofErr w:type="spellEnd"/>
           </w:p>
         </w:tc>
         <w:tc>
@@ -2991,12 +3003,14 @@
                 <w:lang w:val="en-US"/>
               </w:rPr>
             </w:pPr>
+            <w:proofErr w:type="spellStart"/>
             <w:r>
               <w:rPr>
                 <w:lang w:val="en-US"/>
               </w:rPr>
               <w:t>StandardBike</w:t>
             </w:r>
+            <w:proofErr w:type="spellEnd"/>
           </w:p>
         </w:tc>
         <w:tc>
@@ -3052,6 +3066,7 @@
                 <w:lang w:val="en-US"/>
               </w:rPr>
             </w:pPr>
+            <w:proofErr w:type="spellStart"/>
             <w:r>
               <w:rPr>
                 <w:lang w:val="en-US"/>
@@ -3070,6 +3085,7 @@
               </w:rPr>
               <w:t>Bike</w:t>
             </w:r>
+            <w:proofErr w:type="spellEnd"/>
           </w:p>
         </w:tc>
         <w:tc>
@@ -3081,12 +3097,14 @@
               <w:spacing w:line="259" w:lineRule="auto"/>
               <w:cnfStyle w:val="000000000000" w:firstRow="0" w:lastRow="0" w:firstColumn="0" w:lastColumn="0" w:oddVBand="0" w:evenVBand="0" w:oddHBand="0" w:evenHBand="0" w:firstRowFirstColumn="0" w:firstRowLastColumn="0" w:lastRowFirstColumn="0" w:lastRowLastColumn="0"/>
             </w:pPr>
+            <w:proofErr w:type="spellStart"/>
             <w:r>
               <w:rPr>
                 <w:lang w:val="en-US"/>
               </w:rPr>
               <w:t>TwinBike</w:t>
             </w:r>
+            <w:proofErr w:type="spellEnd"/>
           </w:p>
         </w:tc>
         <w:tc>
@@ -3157,6 +3175,7 @@
                 <w:lang w:val="en-US"/>
               </w:rPr>
             </w:pPr>
+            <w:proofErr w:type="spellStart"/>
             <w:r>
               <w:rPr>
                 <w:lang w:val="en-US"/>
@@ -3175,6 +3194,7 @@
               </w:rPr>
               <w:t>Bike</w:t>
             </w:r>
+            <w:proofErr w:type="spellEnd"/>
           </w:p>
         </w:tc>
         <w:tc>
@@ -3189,6 +3209,7 @@
                 <w:lang w:val="en-US"/>
               </w:rPr>
             </w:pPr>
+            <w:proofErr w:type="spellStart"/>
             <w:r>
               <w:rPr>
                 <w:lang w:val="en-US"/>
@@ -3207,6 +3228,7 @@
               </w:rPr>
               <w:t>Bike</w:t>
             </w:r>
+            <w:proofErr w:type="spellEnd"/>
           </w:p>
         </w:tc>
         <w:tc>
@@ -3274,6 +3296,7 @@
                 <w:lang w:val="en-US"/>
               </w:rPr>
             </w:pPr>
+            <w:proofErr w:type="spellStart"/>
             <w:r>
               <w:rPr>
                 <w:lang w:val="en-US"/>
@@ -3292,6 +3315,7 @@
               </w:rPr>
               <w:t>Bike</w:t>
             </w:r>
+            <w:proofErr w:type="spellEnd"/>
           </w:p>
         </w:tc>
         <w:tc>
@@ -3306,6 +3330,7 @@
                 <w:lang w:val="en-US"/>
               </w:rPr>
             </w:pPr>
+            <w:proofErr w:type="spellStart"/>
             <w:r>
               <w:rPr>
                 <w:lang w:val="en-US"/>
@@ -3318,6 +3343,7 @@
               </w:rPr>
               <w:t>Bike</w:t>
             </w:r>
+            <w:proofErr w:type="spellEnd"/>
           </w:p>
         </w:tc>
         <w:tc>
@@ -3388,12 +3414,14 @@
                 <w:lang w:val="en-US"/>
               </w:rPr>
             </w:pPr>
+            <w:proofErr w:type="spellStart"/>
             <w:r>
               <w:rPr>
                 <w:lang w:val="en-US"/>
               </w:rPr>
               <w:t>getBikeById</w:t>
             </w:r>
+            <w:proofErr w:type="spellEnd"/>
           </w:p>
         </w:tc>
         <w:tc>
@@ -3469,12 +3497,14 @@
                 <w:lang w:val="en-US"/>
               </w:rPr>
             </w:pPr>
+            <w:proofErr w:type="spellStart"/>
             <w:r>
               <w:rPr>
                 <w:lang w:val="en-US"/>
               </w:rPr>
               <w:t>getBikeByBarcode</w:t>
             </w:r>
+            <w:proofErr w:type="spellEnd"/>
           </w:p>
         </w:tc>
         <w:tc>
@@ -3553,12 +3583,14 @@
                 <w:lang w:val="en-US"/>
               </w:rPr>
             </w:pPr>
+            <w:proofErr w:type="spellStart"/>
             <w:r>
               <w:rPr>
                 <w:lang w:val="en-US"/>
               </w:rPr>
               <w:t>updateDockOfBike</w:t>
             </w:r>
+            <w:proofErr w:type="spellEnd"/>
           </w:p>
         </w:tc>
         <w:tc>
@@ -3634,12 +3666,14 @@
                 <w:lang w:val="en-US"/>
               </w:rPr>
             </w:pPr>
+            <w:proofErr w:type="spellStart"/>
             <w:r>
               <w:rPr>
                 <w:lang w:val="en-US"/>
               </w:rPr>
               <w:t>getInstance</w:t>
             </w:r>
+            <w:proofErr w:type="spellEnd"/>
           </w:p>
         </w:tc>
         <w:tc>
@@ -3654,12 +3688,14 @@
                 <w:lang w:val="en-US"/>
               </w:rPr>
             </w:pPr>
+            <w:proofErr w:type="spellStart"/>
             <w:r>
               <w:rPr>
                 <w:lang w:val="en-US"/>
               </w:rPr>
               <w:t>BikeManager</w:t>
             </w:r>
+            <w:proofErr w:type="spellEnd"/>
           </w:p>
         </w:tc>
         <w:tc>
@@ -3710,7 +3746,31 @@
     </w:p>
     <w:p>
       <w:pPr>
-        <w:ind w:firstLine="720"/>
+        <w:pStyle w:val="ListParagraph"/>
+        <w:numPr>
+          <w:ilvl w:val="0"/>
+          <w:numId w:val="8"/>
+        </w:numPr>
+        <w:rPr>
+          <w:lang w:val="en-US"/>
+        </w:rPr>
+      </w:pPr>
+      <w:proofErr w:type="spellStart"/>
+      <w:r>
+        <w:rPr>
+          <w:lang w:val="en-US"/>
+        </w:rPr>
+        <w:t>addBike</w:t>
+      </w:r>
+      <w:proofErr w:type="spellEnd"/>
+    </w:p>
+    <w:p>
+      <w:pPr>
+        <w:pStyle w:val="ListParagraph"/>
+        <w:numPr>
+          <w:ilvl w:val="1"/>
+          <w:numId w:val="8"/>
+        </w:numPr>
         <w:rPr>
           <w:lang w:val="en-US"/>
         </w:rPr>
@@ -3722,54 +3782,309 @@
         <w:t>bike</w:t>
       </w:r>
       <w:r>
-        <w:tab/>
-      </w:r>
-    </w:p>
-    <w:p>
-      <w:pPr>
-        <w:ind w:firstLine="720"/>
-        <w:rPr>
-          <w:lang w:val="en-US"/>
-        </w:rPr>
-      </w:pPr>
-      <w:r>
-        <w:rPr>
-          <w:lang w:val="en-US"/>
-        </w:rPr>
-        <w:t>DockId</w:t>
-      </w:r>
-    </w:p>
-    <w:p>
-      <w:pPr>
-        <w:ind w:firstLine="720"/>
-        <w:rPr>
-          <w:lang w:val="en-US"/>
-        </w:rPr>
-      </w:pPr>
+        <w:rPr>
+          <w:lang w:val="en-US"/>
+        </w:rPr>
+        <w:t xml:space="preserve"> -</w:t>
+      </w:r>
+      <w:r>
+        <w:rPr>
+          <w:lang w:val="en-US"/>
+        </w:rPr>
+        <w:t xml:space="preserve"> Bike</w:t>
+      </w:r>
+    </w:p>
+    <w:p>
+      <w:pPr>
+        <w:pStyle w:val="ListParagraph"/>
+        <w:numPr>
+          <w:ilvl w:val="0"/>
+          <w:numId w:val="8"/>
+        </w:numPr>
+        <w:rPr>
+          <w:lang w:val="en-US"/>
+        </w:rPr>
+      </w:pPr>
+      <w:proofErr w:type="spellStart"/>
+      <w:r>
+        <w:rPr>
+          <w:lang w:val="en-US"/>
+        </w:rPr>
+        <w:t>getBikeListInDock</w:t>
+      </w:r>
+      <w:proofErr w:type="spellEnd"/>
+    </w:p>
+    <w:p>
+      <w:pPr>
+        <w:pStyle w:val="ListParagraph"/>
+        <w:numPr>
+          <w:ilvl w:val="1"/>
+          <w:numId w:val="8"/>
+        </w:numPr>
+        <w:rPr>
+          <w:lang w:val="en-US"/>
+        </w:rPr>
+      </w:pPr>
+      <w:proofErr w:type="spellStart"/>
+      <w:r>
+        <w:rPr>
+          <w:lang w:val="en-US"/>
+        </w:rPr>
+        <w:t>dockId</w:t>
+      </w:r>
+      <w:proofErr w:type="spellEnd"/>
+      <w:r>
+        <w:rPr>
+          <w:lang w:val="en-US"/>
+        </w:rPr>
+        <w:t xml:space="preserve"> - String</w:t>
+      </w:r>
+    </w:p>
+    <w:p>
+      <w:pPr>
+        <w:pStyle w:val="ListParagraph"/>
+        <w:numPr>
+          <w:ilvl w:val="0"/>
+          <w:numId w:val="8"/>
+        </w:numPr>
+        <w:rPr>
+          <w:lang w:val="en-US"/>
+        </w:rPr>
+      </w:pPr>
+      <w:proofErr w:type="spellStart"/>
+      <w:r>
+        <w:rPr>
+          <w:lang w:val="en-US"/>
+        </w:rPr>
+        <w:t>createStandardBike</w:t>
+      </w:r>
+      <w:proofErr w:type="spellEnd"/>
+    </w:p>
+    <w:p>
+      <w:pPr>
+        <w:pStyle w:val="ListParagraph"/>
+        <w:numPr>
+          <w:ilvl w:val="1"/>
+          <w:numId w:val="8"/>
+        </w:numPr>
+        <w:rPr>
+          <w:lang w:val="en-US"/>
+        </w:rPr>
+      </w:pPr>
+      <w:proofErr w:type="spellStart"/>
+      <w:r>
+        <w:rPr>
+          <w:lang w:val="en-US"/>
+        </w:rPr>
+        <w:t>resultSet</w:t>
+      </w:r>
+      <w:proofErr w:type="spellEnd"/>
+      <w:r>
+        <w:rPr>
+          <w:lang w:val="en-US"/>
+        </w:rPr>
+        <w:t xml:space="preserve"> - </w:t>
+      </w:r>
+      <w:proofErr w:type="spellStart"/>
       <w:r>
         <w:rPr>
           <w:lang w:val="en-US"/>
         </w:rPr>
         <w:t>ResultSet</w:t>
       </w:r>
-    </w:p>
-    <w:p>
-      <w:pPr>
-        <w:ind w:firstLine="720"/>
-        <w:rPr>
-          <w:lang w:val="en-US"/>
-        </w:rPr>
-      </w:pPr>
-      <w:r>
-        <w:rPr>
-          <w:lang w:val="en-US"/>
-        </w:rPr>
-        <w:t>Id – bikeId</w:t>
-      </w:r>
-    </w:p>
-    <w:p>
-      <w:pPr>
-        <w:ind w:firstLine="720"/>
+      <w:proofErr w:type="spellEnd"/>
+    </w:p>
+    <w:p>
+      <w:pPr>
+        <w:pStyle w:val="ListParagraph"/>
+        <w:numPr>
+          <w:ilvl w:val="0"/>
+          <w:numId w:val="8"/>
+        </w:numPr>
+        <w:rPr>
+          <w:lang w:val="en-US"/>
+        </w:rPr>
+      </w:pPr>
+      <w:proofErr w:type="spellStart"/>
+      <w:r>
+        <w:rPr>
+          <w:lang w:val="en-US"/>
+        </w:rPr>
+        <w:t>createTwinBike</w:t>
+      </w:r>
+      <w:proofErr w:type="spellEnd"/>
+    </w:p>
+    <w:p>
+      <w:pPr>
+        <w:pStyle w:val="ListParagraph"/>
+        <w:numPr>
+          <w:ilvl w:val="1"/>
+          <w:numId w:val="8"/>
+        </w:numPr>
+        <w:rPr>
+          <w:lang w:val="en-US"/>
+        </w:rPr>
+      </w:pPr>
+      <w:proofErr w:type="spellStart"/>
+      <w:r>
+        <w:rPr>
+          <w:lang w:val="en-US"/>
+        </w:rPr>
+        <w:t>resultSet</w:t>
+      </w:r>
+      <w:proofErr w:type="spellEnd"/>
+      <w:r>
+        <w:rPr>
+          <w:lang w:val="en-US"/>
+        </w:rPr>
+        <w:t xml:space="preserve"> - </w:t>
+      </w:r>
+      <w:proofErr w:type="spellStart"/>
+      <w:r>
+        <w:rPr>
+          <w:lang w:val="en-US"/>
+        </w:rPr>
+        <w:t>ResultSet</w:t>
+      </w:r>
+      <w:proofErr w:type="spellEnd"/>
+    </w:p>
+    <w:p>
+      <w:pPr>
+        <w:pStyle w:val="ListParagraph"/>
+        <w:numPr>
+          <w:ilvl w:val="0"/>
+          <w:numId w:val="8"/>
+        </w:numPr>
+        <w:rPr>
+          <w:lang w:val="en-US"/>
+        </w:rPr>
+      </w:pPr>
+      <w:proofErr w:type="spellStart"/>
+      <w:r>
+        <w:rPr>
+          <w:lang w:val="en-US"/>
+        </w:rPr>
+        <w:t>createTwinEBike</w:t>
+      </w:r>
+      <w:proofErr w:type="spellEnd"/>
+    </w:p>
+    <w:p>
+      <w:pPr>
+        <w:pStyle w:val="ListParagraph"/>
+        <w:numPr>
+          <w:ilvl w:val="1"/>
+          <w:numId w:val="8"/>
+        </w:numPr>
+        <w:rPr>
+          <w:lang w:val="en-US"/>
+        </w:rPr>
+      </w:pPr>
+      <w:proofErr w:type="spellStart"/>
+      <w:r>
+        <w:rPr>
+          <w:lang w:val="en-US"/>
+        </w:rPr>
+        <w:t>resultSet</w:t>
+      </w:r>
+      <w:proofErr w:type="spellEnd"/>
+      <w:r>
+        <w:rPr>
+          <w:lang w:val="en-US"/>
+        </w:rPr>
+        <w:t xml:space="preserve"> - </w:t>
+      </w:r>
+      <w:proofErr w:type="spellStart"/>
+      <w:r>
+        <w:rPr>
+          <w:lang w:val="en-US"/>
+        </w:rPr>
+        <w:t>ResultSet</w:t>
+      </w:r>
+      <w:proofErr w:type="spellEnd"/>
+    </w:p>
+    <w:p>
+      <w:pPr>
+        <w:pStyle w:val="ListParagraph"/>
+        <w:numPr>
+          <w:ilvl w:val="0"/>
+          <w:numId w:val="8"/>
+        </w:numPr>
+        <w:rPr>
+          <w:lang w:val="en-US"/>
+        </w:rPr>
+      </w:pPr>
+      <w:proofErr w:type="spellStart"/>
+      <w:r>
+        <w:rPr>
+          <w:lang w:val="en-US"/>
+        </w:rPr>
+        <w:t>getBikeById</w:t>
+      </w:r>
+      <w:proofErr w:type="spellEnd"/>
+    </w:p>
+    <w:p>
+      <w:pPr>
+        <w:pStyle w:val="ListParagraph"/>
+        <w:numPr>
+          <w:ilvl w:val="1"/>
+          <w:numId w:val="8"/>
+        </w:numPr>
+        <w:rPr>
+          <w:lang w:val="en-US"/>
+        </w:rPr>
+      </w:pPr>
+      <w:r>
+        <w:rPr>
+          <w:lang w:val="en-US"/>
+        </w:rPr>
+        <w:t>id</w:t>
+      </w:r>
+      <w:r>
+        <w:rPr>
+          <w:lang w:val="en-US"/>
+        </w:rPr>
+        <w:t xml:space="preserve"> </w:t>
+      </w:r>
+      <w:r>
+        <w:rPr>
+          <w:lang w:val="en-US"/>
+        </w:rPr>
+        <w:t>–</w:t>
+      </w:r>
+      <w:r>
+        <w:rPr>
+          <w:lang w:val="en-US"/>
+        </w:rPr>
+        <w:t xml:space="preserve"> String</w:t>
+      </w:r>
+    </w:p>
+    <w:p>
+      <w:pPr>
+        <w:pStyle w:val="ListParagraph"/>
+        <w:numPr>
+          <w:ilvl w:val="0"/>
+          <w:numId w:val="8"/>
+        </w:numPr>
+        <w:rPr>
+          <w:lang w:val="en-US"/>
+        </w:rPr>
+      </w:pPr>
+      <w:proofErr w:type="spellStart"/>
+      <w:r>
+        <w:rPr>
+          <w:lang w:val="en-US"/>
+        </w:rPr>
+        <w:t>getBikeByBarcode</w:t>
+      </w:r>
+      <w:proofErr w:type="spellEnd"/>
+    </w:p>
+    <w:p>
+      <w:pPr>
+        <w:pStyle w:val="ListParagraph"/>
+        <w:numPr>
+          <w:ilvl w:val="1"/>
+          <w:numId w:val="8"/>
+        </w:numPr>
         <w:rPr>
           <w:lang w:val="en-US"/>
         </w:rPr>
@@ -3780,6 +4095,111 @@
         </w:rPr>
         <w:t>barcode</w:t>
       </w:r>
+      <w:r>
+        <w:rPr>
+          <w:lang w:val="en-US"/>
+        </w:rPr>
+        <w:t xml:space="preserve"> - </w:t>
+      </w:r>
+      <w:r>
+        <w:rPr>
+          <w:lang w:val="en-US"/>
+        </w:rPr>
+        <w:t>int</w:t>
+      </w:r>
+    </w:p>
+    <w:p>
+      <w:pPr>
+        <w:pStyle w:val="ListParagraph"/>
+        <w:numPr>
+          <w:ilvl w:val="0"/>
+          <w:numId w:val="8"/>
+        </w:numPr>
+        <w:rPr>
+          <w:lang w:val="en-US"/>
+        </w:rPr>
+      </w:pPr>
+      <w:proofErr w:type="spellStart"/>
+      <w:r>
+        <w:rPr>
+          <w:lang w:val="en-US"/>
+        </w:rPr>
+        <w:t>updateDockOfBike</w:t>
+      </w:r>
+      <w:proofErr w:type="spellEnd"/>
+    </w:p>
+    <w:p>
+      <w:pPr>
+        <w:pStyle w:val="ListParagraph"/>
+        <w:numPr>
+          <w:ilvl w:val="1"/>
+          <w:numId w:val="8"/>
+        </w:numPr>
+        <w:rPr>
+          <w:lang w:val="en-US"/>
+        </w:rPr>
+      </w:pPr>
+      <w:proofErr w:type="spellStart"/>
+      <w:r>
+        <w:rPr>
+          <w:lang w:val="en-US"/>
+        </w:rPr>
+        <w:t>dockId</w:t>
+      </w:r>
+      <w:proofErr w:type="spellEnd"/>
+      <w:r>
+        <w:rPr>
+          <w:lang w:val="en-US"/>
+        </w:rPr>
+        <w:t xml:space="preserve"> </w:t>
+      </w:r>
+      <w:r>
+        <w:rPr>
+          <w:lang w:val="en-US"/>
+        </w:rPr>
+        <w:t>–</w:t>
+      </w:r>
+      <w:r>
+        <w:rPr>
+          <w:lang w:val="en-US"/>
+        </w:rPr>
+        <w:t xml:space="preserve"> String</w:t>
+      </w:r>
+    </w:p>
+    <w:p>
+      <w:pPr>
+        <w:pStyle w:val="ListParagraph"/>
+        <w:numPr>
+          <w:ilvl w:val="1"/>
+          <w:numId w:val="8"/>
+        </w:numPr>
+        <w:rPr>
+          <w:lang w:val="en-US"/>
+        </w:rPr>
+      </w:pPr>
+      <w:r>
+        <w:rPr>
+          <w:lang w:val="en-US"/>
+        </w:rPr>
+        <w:t>bike - Bike</w:t>
+      </w:r>
+    </w:p>
+    <w:p>
+      <w:pPr>
+        <w:pStyle w:val="ListParagraph"/>
+        <w:ind w:left="1440"/>
+        <w:rPr>
+          <w:lang w:val="en-US"/>
+        </w:rPr>
+      </w:pPr>
+    </w:p>
+    <w:p>
+      <w:pPr>
+        <w:pStyle w:val="ListParagraph"/>
+        <w:rPr>
+          <w:lang w:val="en-US"/>
+        </w:rPr>
+      </w:pPr>
     </w:p>
     <w:p>
       <w:pPr>
@@ -3809,7 +4229,6 @@
         <w:rPr>
           <w:lang w:val="en-US"/>
         </w:rPr>
-        <w:lastRenderedPageBreak/>
         <w:t>None</w:t>
       </w:r>
     </w:p>
@@ -3914,12 +4333,14 @@
         </w:rPr>
         <w:t>Class “</w:t>
       </w:r>
+      <w:proofErr w:type="spellStart"/>
       <w:r>
         <w:rPr>
           <w:lang w:val="en-US"/>
         </w:rPr>
         <w:t>StandardBike</w:t>
       </w:r>
+      <w:proofErr w:type="spellEnd"/>
       <w:r>
         <w:rPr>
           <w:lang w:val="en-US"/>
@@ -4111,12 +4532,14 @@
                 <w:lang w:val="en-US"/>
               </w:rPr>
             </w:pPr>
+            <w:proofErr w:type="spellStart"/>
             <w:r>
               <w:rPr>
                 <w:lang w:val="en-US"/>
               </w:rPr>
               <w:t>Desciption</w:t>
             </w:r>
+            <w:proofErr w:type="spellEnd"/>
           </w:p>
         </w:tc>
       </w:tr>
@@ -4155,6 +4578,7 @@
                 <w:lang w:val="en-US"/>
               </w:rPr>
             </w:pPr>
+            <w:proofErr w:type="spellStart"/>
             <w:r>
               <w:rPr>
                 <w:lang w:val="en-US"/>
@@ -4173,6 +4597,7 @@
               </w:rPr>
               <w:t>Type</w:t>
             </w:r>
+            <w:proofErr w:type="spellEnd"/>
           </w:p>
         </w:tc>
         <w:tc>
@@ -4359,7 +4784,21 @@
         <w:rPr>
           <w:lang w:val="en-US"/>
         </w:rPr>
-        <w:t>Class “StandardElectricalBike”</w:t>
+        <w:t>Class “</w:t>
+      </w:r>
+      <w:proofErr w:type="spellStart"/>
+      <w:r>
+        <w:rPr>
+          <w:lang w:val="en-US"/>
+        </w:rPr>
+        <w:t>StandardElectricalBike</w:t>
+      </w:r>
+      <w:proofErr w:type="spellEnd"/>
+      <w:r>
+        <w:rPr>
+          <w:lang w:val="en-US"/>
+        </w:rPr>
+        <w:t>”</w:t>
       </w:r>
     </w:p>
     <w:p>
@@ -4378,7 +4817,6 @@
         <w:rPr>
           <w:noProof/>
         </w:rPr>
-        <w:lastRenderedPageBreak/>
         <w:drawing>
           <wp:inline distT="0" distB="0" distL="0" distR="0" wp14:anchorId="742D3AA0" wp14:editId="062F02AA">
             <wp:extent cx="3829050" cy="1495425"/>
@@ -4669,6 +5107,7 @@
               <w:spacing w:line="259" w:lineRule="auto"/>
               <w:cnfStyle w:val="000000000000" w:firstRow="0" w:lastRow="0" w:firstColumn="0" w:lastColumn="0" w:oddVBand="0" w:evenVBand="0" w:oddHBand="0" w:evenHBand="0" w:firstRowFirstColumn="0" w:firstRowLastColumn="0" w:lastRowFirstColumn="0" w:lastRowLastColumn="0"/>
             </w:pPr>
+            <w:proofErr w:type="spellStart"/>
             <w:r>
               <w:rPr>
                 <w:lang w:val="en-US"/>
@@ -4681,6 +5120,7 @@
               </w:rPr>
               <w:t>Remain</w:t>
             </w:r>
+            <w:proofErr w:type="spellEnd"/>
           </w:p>
         </w:tc>
         <w:tc>
@@ -4765,21 +5205,182 @@
         <w:t>Operation</w:t>
       </w:r>
     </w:p>
-    <w:p>
-      <w:pPr>
-        <w:ind w:firstLine="720"/>
-        <w:rPr>
-          <w:lang w:val="en-US"/>
-        </w:rPr>
-      </w:pPr>
-      <w:r>
-        <w:rPr>
-          <w:noProof/>
-          <w:lang w:val="en-US"/>
-        </w:rPr>
-        <w:t>None</w:t>
-      </w:r>
-    </w:p>
+    <w:tbl>
+      <w:tblPr>
+        <w:tblStyle w:val="PlainTable1"/>
+        <w:tblW w:w="0" w:type="auto"/>
+        <w:tblLook w:val="04A0" w:firstRow="1" w:lastRow="0" w:firstColumn="1" w:lastColumn="0" w:noHBand="0" w:noVBand="1"/>
+      </w:tblPr>
+      <w:tblGrid>
+        <w:gridCol w:w="798"/>
+        <w:gridCol w:w="2922"/>
+        <w:gridCol w:w="1684"/>
+        <w:gridCol w:w="3612"/>
+      </w:tblGrid>
+      <w:tr>
+        <w:trPr>
+          <w:cnfStyle w:val="100000000000" w:firstRow="1" w:lastRow="0" w:firstColumn="0" w:lastColumn="0" w:oddVBand="0" w:evenVBand="0" w:oddHBand="0" w:evenHBand="0" w:firstRowFirstColumn="0" w:firstRowLastColumn="0" w:lastRowFirstColumn="0" w:lastRowLastColumn="0"/>
+        </w:trPr>
+        <w:tc>
+          <w:tcPr>
+            <w:cnfStyle w:val="001000000000" w:firstRow="0" w:lastRow="0" w:firstColumn="1" w:lastColumn="0" w:oddVBand="0" w:evenVBand="0" w:oddHBand="0" w:evenHBand="0" w:firstRowFirstColumn="0" w:firstRowLastColumn="0" w:lastRowFirstColumn="0" w:lastRowLastColumn="0"/>
+            <w:tcW w:w="798" w:type="dxa"/>
+          </w:tcPr>
+          <w:p>
+            <w:pPr>
+              <w:rPr>
+                <w:lang w:val="en-US"/>
+              </w:rPr>
+            </w:pPr>
+            <w:r>
+              <w:rPr>
+                <w:lang w:val="en-US"/>
+              </w:rPr>
+              <w:t>#</w:t>
+            </w:r>
+          </w:p>
+        </w:tc>
+        <w:tc>
+          <w:tcPr>
+            <w:tcW w:w="2922" w:type="dxa"/>
+          </w:tcPr>
+          <w:p>
+            <w:pPr>
+              <w:cnfStyle w:val="100000000000" w:firstRow="1" w:lastRow="0" w:firstColumn="0" w:lastColumn="0" w:oddVBand="0" w:evenVBand="0" w:oddHBand="0" w:evenHBand="0" w:firstRowFirstColumn="0" w:firstRowLastColumn="0" w:lastRowFirstColumn="0" w:lastRowLastColumn="0"/>
+              <w:rPr>
+                <w:lang w:val="en-US"/>
+              </w:rPr>
+            </w:pPr>
+            <w:r>
+              <w:rPr>
+                <w:lang w:val="en-US"/>
+              </w:rPr>
+              <w:t>Name</w:t>
+            </w:r>
+          </w:p>
+        </w:tc>
+        <w:tc>
+          <w:tcPr>
+            <w:tcW w:w="1684" w:type="dxa"/>
+          </w:tcPr>
+          <w:p>
+            <w:pPr>
+              <w:cnfStyle w:val="100000000000" w:firstRow="1" w:lastRow="0" w:firstColumn="0" w:lastColumn="0" w:oddVBand="0" w:evenVBand="0" w:oddHBand="0" w:evenHBand="0" w:firstRowFirstColumn="0" w:firstRowLastColumn="0" w:lastRowFirstColumn="0" w:lastRowLastColumn="0"/>
+              <w:rPr>
+                <w:lang w:val="en-US"/>
+              </w:rPr>
+            </w:pPr>
+            <w:r>
+              <w:rPr>
+                <w:lang w:val="en-US"/>
+              </w:rPr>
+              <w:t>Return type</w:t>
+            </w:r>
+          </w:p>
+        </w:tc>
+        <w:tc>
+          <w:tcPr>
+            <w:tcW w:w="3612" w:type="dxa"/>
+          </w:tcPr>
+          <w:p>
+            <w:pPr>
+              <w:cnfStyle w:val="100000000000" w:firstRow="1" w:lastRow="0" w:firstColumn="0" w:lastColumn="0" w:oddVBand="0" w:evenVBand="0" w:oddHBand="0" w:evenHBand="0" w:firstRowFirstColumn="0" w:firstRowLastColumn="0" w:lastRowFirstColumn="0" w:lastRowLastColumn="0"/>
+              <w:rPr>
+                <w:lang w:val="en-US"/>
+              </w:rPr>
+            </w:pPr>
+            <w:proofErr w:type="spellStart"/>
+            <w:r>
+              <w:rPr>
+                <w:lang w:val="en-US"/>
+              </w:rPr>
+              <w:t>Desciption</w:t>
+            </w:r>
+            <w:proofErr w:type="spellEnd"/>
+          </w:p>
+        </w:tc>
+      </w:tr>
+      <w:tr>
+        <w:trPr>
+          <w:cnfStyle w:val="000000100000" w:firstRow="0" w:lastRow="0" w:firstColumn="0" w:lastColumn="0" w:oddVBand="0" w:evenVBand="0" w:oddHBand="1" w:evenHBand="0" w:firstRowFirstColumn="0" w:firstRowLastColumn="0" w:lastRowFirstColumn="0" w:lastRowLastColumn="0"/>
+        </w:trPr>
+        <w:tc>
+          <w:tcPr>
+            <w:cnfStyle w:val="001000000000" w:firstRow="0" w:lastRow="0" w:firstColumn="1" w:lastColumn="0" w:oddVBand="0" w:evenVBand="0" w:oddHBand="0" w:evenHBand="0" w:firstRowFirstColumn="0" w:firstRowLastColumn="0" w:lastRowFirstColumn="0" w:lastRowLastColumn="0"/>
+            <w:tcW w:w="798" w:type="dxa"/>
+          </w:tcPr>
+          <w:p>
+            <w:pPr>
+              <w:rPr>
+                <w:lang w:val="en-US"/>
+              </w:rPr>
+            </w:pPr>
+            <w:r>
+              <w:rPr>
+                <w:lang w:val="en-US"/>
+              </w:rPr>
+              <w:t>1</w:t>
+            </w:r>
+          </w:p>
+        </w:tc>
+        <w:tc>
+          <w:tcPr>
+            <w:tcW w:w="2922" w:type="dxa"/>
+          </w:tcPr>
+          <w:p>
+            <w:pPr>
+              <w:spacing w:line="259" w:lineRule="auto"/>
+              <w:cnfStyle w:val="000000100000" w:firstRow="0" w:lastRow="0" w:firstColumn="0" w:lastColumn="0" w:oddVBand="0" w:evenVBand="0" w:oddHBand="1" w:evenHBand="0" w:firstRowFirstColumn="0" w:firstRowLastColumn="0" w:lastRowFirstColumn="0" w:lastRowLastColumn="0"/>
+              <w:rPr>
+                <w:lang w:val="en-US"/>
+              </w:rPr>
+            </w:pPr>
+            <w:proofErr w:type="spellStart"/>
+            <w:r>
+              <w:rPr>
+                <w:lang w:val="en-US"/>
+              </w:rPr>
+              <w:t>getBikeType</w:t>
+            </w:r>
+            <w:proofErr w:type="spellEnd"/>
+          </w:p>
+        </w:tc>
+        <w:tc>
+          <w:tcPr>
+            <w:tcW w:w="1684" w:type="dxa"/>
+          </w:tcPr>
+          <w:p>
+            <w:pPr>
+              <w:spacing w:line="259" w:lineRule="auto"/>
+              <w:cnfStyle w:val="000000100000" w:firstRow="0" w:lastRow="0" w:firstColumn="0" w:lastColumn="0" w:oddVBand="0" w:evenVBand="0" w:oddHBand="1" w:evenHBand="0" w:firstRowFirstColumn="0" w:firstRowLastColumn="0" w:lastRowFirstColumn="0" w:lastRowLastColumn="0"/>
+            </w:pPr>
+            <w:r>
+              <w:rPr>
+                <w:lang w:val="en-US"/>
+              </w:rPr>
+              <w:t>String</w:t>
+            </w:r>
+          </w:p>
+        </w:tc>
+        <w:tc>
+          <w:tcPr>
+            <w:tcW w:w="3612" w:type="dxa"/>
+          </w:tcPr>
+          <w:p>
+            <w:pPr>
+              <w:spacing w:line="259" w:lineRule="auto"/>
+              <w:cnfStyle w:val="000000100000" w:firstRow="0" w:lastRow="0" w:firstColumn="0" w:lastColumn="0" w:oddVBand="0" w:evenVBand="0" w:oddHBand="1" w:evenHBand="0" w:firstRowFirstColumn="0" w:firstRowLastColumn="0" w:lastRowFirstColumn="0" w:lastRowLastColumn="0"/>
+            </w:pPr>
+            <w:r>
+              <w:rPr>
+                <w:lang w:val="en-US"/>
+              </w:rPr>
+              <w:t>Get bike type</w:t>
+            </w:r>
+          </w:p>
+        </w:tc>
+      </w:tr>
+    </w:tbl>
     <w:p>
       <w:pPr>
         <w:rPr>
@@ -4924,7 +5525,21 @@
         <w:rPr>
           <w:lang w:val="en-US"/>
         </w:rPr>
-        <w:t>Class “TwinBike”</w:t>
+        <w:t>Class “</w:t>
+      </w:r>
+      <w:proofErr w:type="spellStart"/>
+      <w:r>
+        <w:rPr>
+          <w:lang w:val="en-US"/>
+        </w:rPr>
+        <w:t>TwinBike</w:t>
+      </w:r>
+      <w:proofErr w:type="spellEnd"/>
+      <w:r>
+        <w:rPr>
+          <w:lang w:val="en-US"/>
+        </w:rPr>
+        <w:t>”</w:t>
       </w:r>
     </w:p>
     <w:p>
@@ -5118,12 +5733,14 @@
                 <w:lang w:val="en-US"/>
               </w:rPr>
             </w:pPr>
+            <w:proofErr w:type="spellStart"/>
             <w:r>
               <w:rPr>
                 <w:lang w:val="en-US"/>
               </w:rPr>
               <w:t>Desciption</w:t>
             </w:r>
+            <w:proofErr w:type="spellEnd"/>
           </w:p>
         </w:tc>
       </w:tr>
@@ -5146,7 +5763,6 @@
               <w:rPr>
                 <w:lang w:val="en-US"/>
               </w:rPr>
-              <w:lastRenderedPageBreak/>
               <w:t>1</w:t>
             </w:r>
           </w:p>
@@ -5163,12 +5779,14 @@
                 <w:lang w:val="en-US"/>
               </w:rPr>
             </w:pPr>
+            <w:proofErr w:type="spellStart"/>
             <w:r>
               <w:rPr>
                 <w:lang w:val="en-US"/>
               </w:rPr>
               <w:t>getBikeType</w:t>
             </w:r>
+            <w:proofErr w:type="spellEnd"/>
           </w:p>
         </w:tc>
         <w:tc>
@@ -5356,7 +5974,21 @@
         <w:rPr>
           <w:lang w:val="en-US"/>
         </w:rPr>
-        <w:t>Class “TwinElectricalBike”</w:t>
+        <w:t>Class “</w:t>
+      </w:r>
+      <w:proofErr w:type="spellStart"/>
+      <w:r>
+        <w:rPr>
+          <w:lang w:val="en-US"/>
+        </w:rPr>
+        <w:t>TwinElectricalBike</w:t>
+      </w:r>
+      <w:proofErr w:type="spellEnd"/>
+      <w:r>
+        <w:rPr>
+          <w:lang w:val="en-US"/>
+        </w:rPr>
+        <w:t>”</w:t>
       </w:r>
     </w:p>
     <w:p>
@@ -5550,12 +6182,14 @@
                 <w:lang w:val="en-US"/>
               </w:rPr>
             </w:pPr>
+            <w:proofErr w:type="spellStart"/>
             <w:r>
               <w:rPr>
                 <w:lang w:val="en-US"/>
               </w:rPr>
               <w:t>Desciption</w:t>
             </w:r>
+            <w:proofErr w:type="spellEnd"/>
           </w:p>
         </w:tc>
       </w:tr>
@@ -5594,12 +6228,14 @@
                 <w:lang w:val="en-US"/>
               </w:rPr>
             </w:pPr>
+            <w:proofErr w:type="spellStart"/>
             <w:r>
               <w:rPr>
                 <w:lang w:val="en-US"/>
               </w:rPr>
               <w:t>getBikeType</w:t>
             </w:r>
+            <w:proofErr w:type="spellEnd"/>
           </w:p>
         </w:tc>
         <w:tc>
@@ -5761,7 +6397,6 @@
         <w:rPr>
           <w:lang w:val="en-US"/>
         </w:rPr>
-        <w:lastRenderedPageBreak/>
         <w:t>None</w:t>
       </w:r>
     </w:p>
@@ -5979,12 +6614,14 @@
                 <w:lang w:val="en-US"/>
               </w:rPr>
             </w:pPr>
+            <w:proofErr w:type="spellStart"/>
             <w:r>
               <w:rPr>
                 <w:lang w:val="en-US"/>
               </w:rPr>
               <w:t>Desciption</w:t>
             </w:r>
+            <w:proofErr w:type="spellEnd"/>
           </w:p>
         </w:tc>
       </w:tr>
@@ -6023,12 +6660,14 @@
               <w:spacing w:line="259" w:lineRule="auto"/>
               <w:cnfStyle w:val="000000100000" w:firstRow="0" w:lastRow="0" w:firstColumn="0" w:lastColumn="0" w:oddVBand="0" w:evenVBand="0" w:oddHBand="1" w:evenHBand="0" w:firstRowFirstColumn="0" w:firstRowLastColumn="0" w:lastRowFirstColumn="0" w:lastRowLastColumn="0"/>
             </w:pPr>
+            <w:proofErr w:type="spellStart"/>
             <w:r>
               <w:rPr>
                 <w:lang w:val="en-US"/>
               </w:rPr>
               <w:t>getConnection</w:t>
             </w:r>
+            <w:proofErr w:type="spellEnd"/>
             <w:r>
               <w:rPr>
                 <w:lang w:val="en-US"/>
@@ -6263,7 +6902,6 @@
         <w:rPr>
           <w:noProof/>
         </w:rPr>
-        <w:lastRenderedPageBreak/>
         <w:drawing>
           <wp:inline distT="0" distB="0" distL="0" distR="0" wp14:anchorId="48BA1B89" wp14:editId="26BF27B2">
             <wp:extent cx="1990725" cy="2343150"/>
@@ -6840,12 +7478,14 @@
               <w:spacing w:line="259" w:lineRule="auto"/>
               <w:cnfStyle w:val="000000100000" w:firstRow="0" w:lastRow="0" w:firstColumn="0" w:lastColumn="0" w:oddVBand="0" w:evenVBand="0" w:oddHBand="1" w:evenHBand="0" w:firstRowFirstColumn="0" w:firstRowLastColumn="0" w:lastRowFirstColumn="0" w:lastRowLastColumn="0"/>
             </w:pPr>
+            <w:proofErr w:type="spellStart"/>
             <w:r>
               <w:rPr>
                 <w:lang w:val="en-US"/>
               </w:rPr>
               <w:t>imageURL</w:t>
             </w:r>
+            <w:proofErr w:type="spellEnd"/>
           </w:p>
         </w:tc>
         <w:tc>
@@ -6931,12 +7571,14 @@
               <w:spacing w:line="259" w:lineRule="auto"/>
               <w:cnfStyle w:val="000000000000" w:firstRow="0" w:lastRow="0" w:firstColumn="0" w:lastColumn="0" w:oddVBand="0" w:evenVBand="0" w:oddHBand="0" w:evenHBand="0" w:firstRowFirstColumn="0" w:firstRowLastColumn="0" w:lastRowFirstColumn="0" w:lastRowLastColumn="0"/>
             </w:pPr>
+            <w:proofErr w:type="spellStart"/>
             <w:r>
               <w:rPr>
                 <w:lang w:val="en-US"/>
               </w:rPr>
               <w:t>bikeList</w:t>
             </w:r>
+            <w:proofErr w:type="spellEnd"/>
           </w:p>
         </w:tc>
         <w:tc>
@@ -6948,11 +7590,19 @@
               <w:spacing w:line="259" w:lineRule="auto"/>
               <w:cnfStyle w:val="000000000000" w:firstRow="0" w:lastRow="0" w:firstColumn="0" w:lastColumn="0" w:oddVBand="0" w:evenVBand="0" w:oddHBand="0" w:evenHBand="0" w:firstRowFirstColumn="0" w:firstRowLastColumn="0" w:lastRowFirstColumn="0" w:lastRowLastColumn="0"/>
             </w:pPr>
-            <w:r>
-              <w:rPr>
-                <w:lang w:val="en-US"/>
-              </w:rPr>
-              <w:t>ArrayList&lt;Bike&gt;</w:t>
+            <w:proofErr w:type="spellStart"/>
+            <w:r>
+              <w:rPr>
+                <w:lang w:val="en-US"/>
+              </w:rPr>
+              <w:t>ArrayList</w:t>
+            </w:r>
+            <w:proofErr w:type="spellEnd"/>
+            <w:r>
+              <w:rPr>
+                <w:lang w:val="en-US"/>
+              </w:rPr>
+              <w:t>&lt;Bike&gt;</w:t>
             </w:r>
           </w:p>
         </w:tc>
@@ -7025,12 +7675,14 @@
               <w:spacing w:line="259" w:lineRule="auto"/>
               <w:cnfStyle w:val="000000100000" w:firstRow="0" w:lastRow="0" w:firstColumn="0" w:lastColumn="0" w:oddVBand="0" w:evenVBand="0" w:oddHBand="1" w:evenHBand="0" w:firstRowFirstColumn="0" w:firstRowLastColumn="0" w:lastRowFirstColumn="0" w:lastRowLastColumn="0"/>
             </w:pPr>
+            <w:proofErr w:type="spellStart"/>
             <w:r>
               <w:rPr>
                 <w:lang w:val="en-US"/>
               </w:rPr>
               <w:t>createAt</w:t>
             </w:r>
+            <w:proofErr w:type="spellEnd"/>
           </w:p>
         </w:tc>
         <w:tc>
@@ -7118,12 +7770,14 @@
                 <w:lang w:val="en-US"/>
               </w:rPr>
             </w:pPr>
+            <w:proofErr w:type="spellStart"/>
             <w:r>
               <w:rPr>
                 <w:lang w:val="en-US"/>
               </w:rPr>
               <w:t>Availalbity</w:t>
             </w:r>
+            <w:proofErr w:type="spellEnd"/>
           </w:p>
         </w:tc>
         <w:tc>
@@ -7287,12 +7941,14 @@
                 <w:lang w:val="en-US"/>
               </w:rPr>
             </w:pPr>
+            <w:proofErr w:type="spellStart"/>
             <w:r>
               <w:rPr>
                 <w:lang w:val="en-US"/>
               </w:rPr>
               <w:t>Desciption</w:t>
             </w:r>
+            <w:proofErr w:type="spellEnd"/>
           </w:p>
         </w:tc>
       </w:tr>
@@ -7328,12 +7984,14 @@
               <w:spacing w:line="259" w:lineRule="auto"/>
               <w:cnfStyle w:val="000000100000" w:firstRow="0" w:lastRow="0" w:firstColumn="0" w:lastColumn="0" w:oddVBand="0" w:evenVBand="0" w:oddHBand="1" w:evenHBand="0" w:firstRowFirstColumn="0" w:firstRowLastColumn="0" w:lastRowFirstColumn="0" w:lastRowLastColumn="0"/>
             </w:pPr>
+            <w:proofErr w:type="spellStart"/>
             <w:r>
               <w:rPr>
                 <w:lang w:val="en-US"/>
               </w:rPr>
               <w:t>addBike</w:t>
             </w:r>
+            <w:proofErr w:type="spellEnd"/>
           </w:p>
         </w:tc>
         <w:tc>
@@ -7402,12 +8060,14 @@
               <w:spacing w:line="259" w:lineRule="auto"/>
               <w:cnfStyle w:val="000000000000" w:firstRow="0" w:lastRow="0" w:firstColumn="0" w:lastColumn="0" w:oddVBand="0" w:evenVBand="0" w:oddHBand="0" w:evenHBand="0" w:firstRowFirstColumn="0" w:firstRowLastColumn="0" w:lastRowFirstColumn="0" w:lastRowLastColumn="0"/>
             </w:pPr>
+            <w:proofErr w:type="spellStart"/>
             <w:r>
               <w:rPr>
                 <w:lang w:val="en-US"/>
               </w:rPr>
               <w:t>removeBike</w:t>
             </w:r>
+            <w:proofErr w:type="spellEnd"/>
           </w:p>
         </w:tc>
         <w:tc>
@@ -7480,12 +8140,14 @@
                 <w:lang w:val="en-US"/>
               </w:rPr>
             </w:pPr>
+            <w:proofErr w:type="spellStart"/>
             <w:r>
               <w:rPr>
                 <w:lang w:val="en-US"/>
               </w:rPr>
               <w:t>clearBikeList</w:t>
             </w:r>
+            <w:proofErr w:type="spellEnd"/>
           </w:p>
         </w:tc>
         <w:tc>
@@ -7561,12 +8223,14 @@
                 <w:lang w:val="en-US"/>
               </w:rPr>
             </w:pPr>
+            <w:proofErr w:type="spellStart"/>
             <w:r>
               <w:rPr>
                 <w:lang w:val="en-US"/>
               </w:rPr>
               <w:t>addListOfBike</w:t>
             </w:r>
+            <w:proofErr w:type="spellEnd"/>
           </w:p>
         </w:tc>
         <w:tc>
@@ -7638,7 +8302,31 @@
     </w:p>
     <w:p>
       <w:pPr>
-        <w:ind w:firstLine="720"/>
+        <w:pStyle w:val="ListParagraph"/>
+        <w:numPr>
+          <w:ilvl w:val="0"/>
+          <w:numId w:val="8"/>
+        </w:numPr>
+        <w:rPr>
+          <w:lang w:val="en-US"/>
+        </w:rPr>
+      </w:pPr>
+      <w:proofErr w:type="spellStart"/>
+      <w:r>
+        <w:rPr>
+          <w:lang w:val="en-US"/>
+        </w:rPr>
+        <w:t>addBike</w:t>
+      </w:r>
+      <w:proofErr w:type="spellEnd"/>
+    </w:p>
+    <w:p>
+      <w:pPr>
+        <w:pStyle w:val="ListParagraph"/>
+        <w:numPr>
+          <w:ilvl w:val="1"/>
+          <w:numId w:val="8"/>
+        </w:numPr>
         <w:rPr>
           <w:lang w:val="en-US"/>
         </w:rPr>
@@ -7650,8 +8338,76 @@
         <w:t>bike</w:t>
       </w:r>
       <w:r>
-        <w:tab/>
-      </w:r>
+        <w:rPr>
+          <w:lang w:val="en-US"/>
+        </w:rPr>
+        <w:t xml:space="preserve"> </w:t>
+      </w:r>
+      <w:r>
+        <w:rPr>
+          <w:lang w:val="en-US"/>
+        </w:rPr>
+        <w:t>–</w:t>
+      </w:r>
+      <w:r>
+        <w:rPr>
+          <w:lang w:val="en-US"/>
+        </w:rPr>
+        <w:t xml:space="preserve"> </w:t>
+      </w:r>
+      <w:r>
+        <w:rPr>
+          <w:lang w:val="en-US"/>
+        </w:rPr>
+        <w:t>Bike</w:t>
+      </w:r>
+    </w:p>
+    <w:p>
+      <w:pPr>
+        <w:pStyle w:val="ListParagraph"/>
+        <w:numPr>
+          <w:ilvl w:val="0"/>
+          <w:numId w:val="8"/>
+        </w:numPr>
+        <w:rPr>
+          <w:lang w:val="en-US"/>
+        </w:rPr>
+      </w:pPr>
+      <w:proofErr w:type="spellStart"/>
+      <w:r>
+        <w:rPr>
+          <w:lang w:val="en-US"/>
+        </w:rPr>
+        <w:t>removeBike</w:t>
+      </w:r>
+      <w:proofErr w:type="spellEnd"/>
+    </w:p>
+    <w:p>
+      <w:pPr>
+        <w:pStyle w:val="ListParagraph"/>
+        <w:numPr>
+          <w:ilvl w:val="1"/>
+          <w:numId w:val="8"/>
+        </w:numPr>
+        <w:rPr>
+          <w:lang w:val="en-US"/>
+        </w:rPr>
+      </w:pPr>
+      <w:r>
+        <w:rPr>
+          <w:lang w:val="en-US"/>
+        </w:rPr>
+        <w:t>bike – Bike</w:t>
+      </w:r>
+    </w:p>
+    <w:p>
+      <w:pPr>
+        <w:pStyle w:val="ListParagraph"/>
+        <w:ind w:left="1440"/>
+        <w:rPr>
+          <w:lang w:val="en-US"/>
+        </w:rPr>
+      </w:pPr>
     </w:p>
     <w:p>
       <w:pPr>
@@ -7778,12 +8534,14 @@
         </w:rPr>
         <w:t>Class “</w:t>
       </w:r>
+      <w:proofErr w:type="spellStart"/>
       <w:r>
         <w:rPr>
           <w:lang w:val="en-US"/>
         </w:rPr>
         <w:t>DockManager</w:t>
       </w:r>
+      <w:proofErr w:type="spellEnd"/>
       <w:r>
         <w:rPr>
           <w:lang w:val="en-US"/>
@@ -8029,12 +8787,14 @@
               <w:spacing w:line="259" w:lineRule="auto"/>
               <w:cnfStyle w:val="000000100000" w:firstRow="0" w:lastRow="0" w:firstColumn="0" w:lastColumn="0" w:oddVBand="0" w:evenVBand="0" w:oddHBand="1" w:evenHBand="0" w:firstRowFirstColumn="0" w:firstRowLastColumn="0" w:lastRowFirstColumn="0" w:lastRowLastColumn="0"/>
             </w:pPr>
+            <w:proofErr w:type="spellStart"/>
             <w:r>
               <w:rPr>
                 <w:lang w:val="en-US"/>
               </w:rPr>
               <w:t>DockManager</w:t>
             </w:r>
+            <w:proofErr w:type="spellEnd"/>
           </w:p>
         </w:tc>
         <w:tc>
@@ -8103,12 +8863,14 @@
               <w:spacing w:line="259" w:lineRule="auto"/>
               <w:cnfStyle w:val="000000000000" w:firstRow="0" w:lastRow="0" w:firstColumn="0" w:lastColumn="0" w:oddVBand="0" w:evenVBand="0" w:oddHBand="0" w:evenHBand="0" w:firstRowFirstColumn="0" w:firstRowLastColumn="0" w:lastRowFirstColumn="0" w:lastRowLastColumn="0"/>
             </w:pPr>
+            <w:proofErr w:type="spellStart"/>
             <w:r>
               <w:rPr>
                 <w:lang w:val="en-US"/>
               </w:rPr>
               <w:t>dockList</w:t>
             </w:r>
+            <w:proofErr w:type="spellEnd"/>
           </w:p>
         </w:tc>
         <w:tc>
@@ -8120,11 +8882,19 @@
               <w:spacing w:line="259" w:lineRule="auto"/>
               <w:cnfStyle w:val="000000000000" w:firstRow="0" w:lastRow="0" w:firstColumn="0" w:lastColumn="0" w:oddVBand="0" w:evenVBand="0" w:oddHBand="0" w:evenHBand="0" w:firstRowFirstColumn="0" w:firstRowLastColumn="0" w:lastRowFirstColumn="0" w:lastRowLastColumn="0"/>
             </w:pPr>
-            <w:r>
-              <w:rPr>
-                <w:lang w:val="en-US"/>
-              </w:rPr>
-              <w:t>ArrayList&lt;Dock&gt;</w:t>
+            <w:proofErr w:type="spellStart"/>
+            <w:r>
+              <w:rPr>
+                <w:lang w:val="en-US"/>
+              </w:rPr>
+              <w:t>ArrayList</w:t>
+            </w:r>
+            <w:proofErr w:type="spellEnd"/>
+            <w:r>
+              <w:rPr>
+                <w:lang w:val="en-US"/>
+              </w:rPr>
+              <w:t>&lt;Dock&gt;</w:t>
             </w:r>
           </w:p>
         </w:tc>
@@ -8269,12 +9039,14 @@
                 <w:lang w:val="en-US"/>
               </w:rPr>
             </w:pPr>
+            <w:proofErr w:type="spellStart"/>
             <w:r>
               <w:rPr>
                 <w:lang w:val="en-US"/>
               </w:rPr>
               <w:t>Desciption</w:t>
             </w:r>
+            <w:proofErr w:type="spellEnd"/>
           </w:p>
         </w:tc>
       </w:tr>
@@ -8313,12 +9085,14 @@
                 <w:lang w:val="en-US"/>
               </w:rPr>
             </w:pPr>
+            <w:proofErr w:type="spellStart"/>
             <w:r>
               <w:rPr>
                 <w:lang w:val="en-US"/>
               </w:rPr>
               <w:t>refreshDockList</w:t>
             </w:r>
+            <w:proofErr w:type="spellEnd"/>
           </w:p>
         </w:tc>
         <w:tc>
@@ -8387,12 +9161,14 @@
               <w:spacing w:line="259" w:lineRule="auto"/>
               <w:cnfStyle w:val="000000000000" w:firstRow="0" w:lastRow="0" w:firstColumn="0" w:lastColumn="0" w:oddVBand="0" w:evenVBand="0" w:oddHBand="0" w:evenHBand="0" w:firstRowFirstColumn="0" w:firstRowLastColumn="0" w:lastRowFirstColumn="0" w:lastRowLastColumn="0"/>
             </w:pPr>
+            <w:proofErr w:type="spellStart"/>
             <w:r>
               <w:rPr>
                 <w:lang w:val="en-US"/>
               </w:rPr>
               <w:t>getDockById</w:t>
             </w:r>
+            <w:proofErr w:type="spellEnd"/>
           </w:p>
         </w:tc>
         <w:tc>
@@ -8465,12 +9241,14 @@
                 <w:lang w:val="en-US"/>
               </w:rPr>
             </w:pPr>
+            <w:proofErr w:type="spellStart"/>
             <w:r>
               <w:rPr>
                 <w:lang w:val="en-US"/>
               </w:rPr>
               <w:t>searchDockByKeyword</w:t>
             </w:r>
+            <w:proofErr w:type="spellEnd"/>
           </w:p>
         </w:tc>
         <w:tc>
@@ -8485,11 +9263,19 @@
                 <w:lang w:val="en-US"/>
               </w:rPr>
             </w:pPr>
-            <w:r>
-              <w:rPr>
-                <w:lang w:val="en-US"/>
-              </w:rPr>
-              <w:t>ArrayList&lt;Dock&gt;</w:t>
+            <w:proofErr w:type="spellStart"/>
+            <w:r>
+              <w:rPr>
+                <w:lang w:val="en-US"/>
+              </w:rPr>
+              <w:t>ArrayList</w:t>
+            </w:r>
+            <w:proofErr w:type="spellEnd"/>
+            <w:r>
+              <w:rPr>
+                <w:lang w:val="en-US"/>
+              </w:rPr>
+              <w:t>&lt;Dock&gt;</w:t>
             </w:r>
           </w:p>
         </w:tc>
@@ -8546,12 +9332,14 @@
                 <w:lang w:val="en-US"/>
               </w:rPr>
             </w:pPr>
+            <w:proofErr w:type="spellStart"/>
             <w:r>
               <w:rPr>
                 <w:lang w:val="en-US"/>
               </w:rPr>
               <w:t>getInstance</w:t>
             </w:r>
+            <w:proofErr w:type="spellEnd"/>
           </w:p>
         </w:tc>
         <w:tc>
@@ -8566,12 +9354,14 @@
                 <w:lang w:val="en-US"/>
               </w:rPr>
             </w:pPr>
+            <w:proofErr w:type="spellStart"/>
             <w:r>
               <w:rPr>
                 <w:lang w:val="en-US"/>
               </w:rPr>
               <w:t>DockManager</w:t>
             </w:r>
+            <w:proofErr w:type="spellEnd"/>
           </w:p>
         </w:tc>
         <w:tc>
@@ -8623,30 +9413,104 @@
     </w:p>
     <w:p>
       <w:pPr>
-        <w:ind w:firstLine="720"/>
-        <w:rPr>
-          <w:lang w:val="en-US"/>
-        </w:rPr>
-      </w:pPr>
-      <w:r>
-        <w:rPr>
-          <w:lang w:val="en-US"/>
-        </w:rPr>
-        <w:t>Id - dock id</w:t>
-      </w:r>
-    </w:p>
-    <w:p>
-      <w:pPr>
-        <w:ind w:firstLine="720"/>
-        <w:rPr>
-          <w:lang w:val="en-US"/>
-        </w:rPr>
-      </w:pPr>
-      <w:r>
-        <w:rPr>
-          <w:lang w:val="en-US"/>
-        </w:rPr>
-        <w:t>NameOfAddress – dock address</w:t>
+        <w:pStyle w:val="ListParagraph"/>
+        <w:numPr>
+          <w:ilvl w:val="0"/>
+          <w:numId w:val="8"/>
+        </w:numPr>
+        <w:rPr>
+          <w:lang w:val="en-US"/>
+        </w:rPr>
+      </w:pPr>
+      <w:proofErr w:type="spellStart"/>
+      <w:r>
+        <w:rPr>
+          <w:lang w:val="en-US"/>
+        </w:rPr>
+        <w:t>getDockById</w:t>
+      </w:r>
+      <w:proofErr w:type="spellEnd"/>
+    </w:p>
+    <w:p>
+      <w:pPr>
+        <w:pStyle w:val="ListParagraph"/>
+        <w:numPr>
+          <w:ilvl w:val="1"/>
+          <w:numId w:val="8"/>
+        </w:numPr>
+        <w:rPr>
+          <w:lang w:val="en-US"/>
+        </w:rPr>
+      </w:pPr>
+      <w:r>
+        <w:rPr>
+          <w:lang w:val="en-US"/>
+        </w:rPr>
+        <w:t>id</w:t>
+      </w:r>
+      <w:r>
+        <w:rPr>
+          <w:lang w:val="en-US"/>
+        </w:rPr>
+        <w:t xml:space="preserve"> -</w:t>
+      </w:r>
+      <w:r>
+        <w:rPr>
+          <w:lang w:val="en-US"/>
+        </w:rPr>
+        <w:t xml:space="preserve"> String</w:t>
+      </w:r>
+    </w:p>
+    <w:p>
+      <w:pPr>
+        <w:pStyle w:val="ListParagraph"/>
+        <w:numPr>
+          <w:ilvl w:val="0"/>
+          <w:numId w:val="8"/>
+        </w:numPr>
+        <w:rPr>
+          <w:lang w:val="en-US"/>
+        </w:rPr>
+      </w:pPr>
+      <w:proofErr w:type="spellStart"/>
+      <w:r>
+        <w:rPr>
+          <w:lang w:val="en-US"/>
+        </w:rPr>
+        <w:t>searchDockByKeyWord</w:t>
+      </w:r>
+      <w:proofErr w:type="spellEnd"/>
+    </w:p>
+    <w:p>
+      <w:pPr>
+        <w:pStyle w:val="ListParagraph"/>
+        <w:numPr>
+          <w:ilvl w:val="1"/>
+          <w:numId w:val="8"/>
+        </w:numPr>
+        <w:rPr>
+          <w:lang w:val="en-US"/>
+        </w:rPr>
+      </w:pPr>
+      <w:proofErr w:type="spellStart"/>
+      <w:r>
+        <w:rPr>
+          <w:lang w:val="en-US"/>
+        </w:rPr>
+        <w:t>nameOrAddress</w:t>
+      </w:r>
+      <w:proofErr w:type="spellEnd"/>
+      <w:r>
+        <w:rPr>
+          <w:lang w:val="en-US"/>
+        </w:rPr>
+        <w:t xml:space="preserve"> - </w:t>
+      </w:r>
+      <w:r>
+        <w:rPr>
+          <w:lang w:val="en-US"/>
+        </w:rPr>
+        <w:t>String</w:t>
       </w:r>
     </w:p>
     <w:p>
@@ -8766,7 +9630,6 @@
         <w:rPr>
           <w:lang w:val="en-US"/>
         </w:rPr>
-        <w:lastRenderedPageBreak/>
         <w:t>Class “Invoice”</w:t>
       </w:r>
     </w:p>
@@ -9082,12 +9945,14 @@
               <w:spacing w:line="259" w:lineRule="auto"/>
               <w:cnfStyle w:val="000000000000" w:firstRow="0" w:lastRow="0" w:firstColumn="0" w:lastColumn="0" w:oddVBand="0" w:evenVBand="0" w:oddHBand="0" w:evenHBand="0" w:firstRowFirstColumn="0" w:firstRowLastColumn="0" w:lastRowFirstColumn="0" w:lastRowLastColumn="0"/>
             </w:pPr>
+            <w:proofErr w:type="spellStart"/>
             <w:r>
               <w:rPr>
                 <w:lang w:val="en-US"/>
               </w:rPr>
               <w:t>sessionId</w:t>
             </w:r>
+            <w:proofErr w:type="spellEnd"/>
           </w:p>
         </w:tc>
         <w:tc>
@@ -9179,12 +10044,14 @@
                 <w:lang w:val="en-US"/>
               </w:rPr>
             </w:pPr>
+            <w:proofErr w:type="spellStart"/>
             <w:r>
               <w:rPr>
                 <w:lang w:val="en-US"/>
               </w:rPr>
               <w:t>createAt</w:t>
             </w:r>
+            <w:proofErr w:type="spellEnd"/>
           </w:p>
         </w:tc>
         <w:tc>
@@ -9342,7 +10209,19 @@
               <w:rPr>
                 <w:lang w:val="en-US"/>
               </w:rPr>
-              <w:t>Session correspond to invoice</w:t>
+              <w:t xml:space="preserve">Session </w:t>
+            </w:r>
+            <w:r>
+              <w:rPr>
+                <w:lang w:val="en-US"/>
+              </w:rPr>
+              <w:t>corresponds</w:t>
+            </w:r>
+            <w:r>
+              <w:rPr>
+                <w:lang w:val="en-US"/>
+              </w:rPr>
+              <w:t xml:space="preserve"> to invoice</w:t>
             </w:r>
           </w:p>
         </w:tc>
@@ -9381,12 +10260,14 @@
                 <w:lang w:val="en-US"/>
               </w:rPr>
             </w:pPr>
+            <w:proofErr w:type="spellStart"/>
             <w:r>
               <w:rPr>
                 <w:lang w:val="en-US"/>
               </w:rPr>
               <w:t>totalCharge</w:t>
             </w:r>
+            <w:proofErr w:type="spellEnd"/>
           </w:p>
         </w:tc>
         <w:tc>
@@ -9551,12 +10432,14 @@
                 <w:lang w:val="en-US"/>
               </w:rPr>
             </w:pPr>
+            <w:proofErr w:type="spellStart"/>
             <w:r>
               <w:rPr>
                 <w:lang w:val="en-US"/>
               </w:rPr>
               <w:t>Desciption</w:t>
             </w:r>
+            <w:proofErr w:type="spellEnd"/>
           </w:p>
         </w:tc>
       </w:tr>
@@ -9595,6 +10478,7 @@
                 <w:lang w:val="en-US"/>
               </w:rPr>
             </w:pPr>
+            <w:proofErr w:type="spellStart"/>
             <w:r>
               <w:rPr>
                 <w:lang w:val="en-US"/>
@@ -9613,6 +10497,7 @@
               </w:rPr>
               <w:t>Deposit</w:t>
             </w:r>
+            <w:proofErr w:type="spellEnd"/>
           </w:p>
         </w:tc>
         <w:tc>
@@ -9679,12 +10564,14 @@
               <w:spacing w:line="259" w:lineRule="auto"/>
               <w:cnfStyle w:val="000000000000" w:firstRow="0" w:lastRow="0" w:firstColumn="0" w:lastColumn="0" w:oddVBand="0" w:evenVBand="0" w:oddHBand="0" w:evenHBand="0" w:firstRowFirstColumn="0" w:firstRowLastColumn="0" w:lastRowFirstColumn="0" w:lastRowLastColumn="0"/>
             </w:pPr>
+            <w:proofErr w:type="spellStart"/>
             <w:r>
               <w:rPr>
                 <w:lang w:val="en-US"/>
               </w:rPr>
               <w:t>getCard</w:t>
             </w:r>
+            <w:proofErr w:type="spellEnd"/>
           </w:p>
         </w:tc>
         <w:tc>
@@ -9696,12 +10583,14 @@
               <w:spacing w:line="259" w:lineRule="auto"/>
               <w:cnfStyle w:val="000000000000" w:firstRow="0" w:lastRow="0" w:firstColumn="0" w:lastColumn="0" w:oddVBand="0" w:evenVBand="0" w:oddHBand="0" w:evenHBand="0" w:firstRowFirstColumn="0" w:firstRowLastColumn="0" w:lastRowFirstColumn="0" w:lastRowLastColumn="0"/>
             </w:pPr>
+            <w:proofErr w:type="spellStart"/>
             <w:r>
               <w:rPr>
                 <w:lang w:val="en-US"/>
               </w:rPr>
               <w:t>CreditCard</w:t>
             </w:r>
+            <w:proofErr w:type="spellEnd"/>
           </w:p>
         </w:tc>
         <w:tc>
@@ -9754,12 +10643,14 @@
               <w:spacing w:line="259" w:lineRule="auto"/>
               <w:cnfStyle w:val="000000100000" w:firstRow="0" w:lastRow="0" w:firstColumn="0" w:lastColumn="0" w:oddVBand="0" w:evenVBand="0" w:oddHBand="1" w:evenHBand="0" w:firstRowFirstColumn="0" w:firstRowLastColumn="0" w:lastRowFirstColumn="0" w:lastRowLastColumn="0"/>
             </w:pPr>
+            <w:proofErr w:type="spellStart"/>
             <w:r>
               <w:rPr>
                 <w:lang w:val="en-US"/>
               </w:rPr>
               <w:t>getBike</w:t>
             </w:r>
+            <w:proofErr w:type="spellEnd"/>
           </w:p>
         </w:tc>
         <w:tc>
@@ -9943,8 +10834,21 @@
         <w:rPr>
           <w:lang w:val="en-US"/>
         </w:rPr>
-        <w:lastRenderedPageBreak/>
-        <w:t>Class “InvoiceManager”</w:t>
+        <w:t>Class “</w:t>
+      </w:r>
+      <w:proofErr w:type="spellStart"/>
+      <w:r>
+        <w:rPr>
+          <w:lang w:val="en-US"/>
+        </w:rPr>
+        <w:t>InvoiceManager</w:t>
+      </w:r>
+      <w:proofErr w:type="spellEnd"/>
+      <w:r>
+        <w:rPr>
+          <w:lang w:val="en-US"/>
+        </w:rPr>
+        <w:t>”</w:t>
       </w:r>
     </w:p>
     <w:p>
@@ -10185,12 +11089,14 @@
               <w:spacing w:line="259" w:lineRule="auto"/>
               <w:cnfStyle w:val="000000100000" w:firstRow="0" w:lastRow="0" w:firstColumn="0" w:lastColumn="0" w:oddVBand="0" w:evenVBand="0" w:oddHBand="1" w:evenHBand="0" w:firstRowFirstColumn="0" w:firstRowLastColumn="0" w:lastRowFirstColumn="0" w:lastRowLastColumn="0"/>
             </w:pPr>
+            <w:proofErr w:type="spellStart"/>
             <w:r>
               <w:rPr>
                 <w:lang w:val="en-US"/>
               </w:rPr>
               <w:t>DockManager</w:t>
             </w:r>
+            <w:proofErr w:type="spellEnd"/>
           </w:p>
         </w:tc>
         <w:tc>
@@ -10259,12 +11165,14 @@
               <w:spacing w:line="259" w:lineRule="auto"/>
               <w:cnfStyle w:val="000000000000" w:firstRow="0" w:lastRow="0" w:firstColumn="0" w:lastColumn="0" w:oddVBand="0" w:evenVBand="0" w:oddHBand="0" w:evenHBand="0" w:firstRowFirstColumn="0" w:firstRowLastColumn="0" w:lastRowFirstColumn="0" w:lastRowLastColumn="0"/>
             </w:pPr>
+            <w:proofErr w:type="spellStart"/>
             <w:r>
               <w:rPr>
                 <w:lang w:val="en-US"/>
               </w:rPr>
               <w:t>invoiceHistory</w:t>
             </w:r>
+            <w:proofErr w:type="spellEnd"/>
           </w:p>
         </w:tc>
         <w:tc>
@@ -10279,11 +11187,19 @@
                 <w:lang w:val="en-US"/>
               </w:rPr>
             </w:pPr>
-            <w:r>
-              <w:rPr>
-                <w:lang w:val="en-US"/>
-              </w:rPr>
-              <w:t>ArrayList&lt;</w:t>
+            <w:proofErr w:type="spellStart"/>
+            <w:r>
+              <w:rPr>
+                <w:lang w:val="en-US"/>
+              </w:rPr>
+              <w:t>ArrayList</w:t>
+            </w:r>
+            <w:proofErr w:type="spellEnd"/>
+            <w:r>
+              <w:rPr>
+                <w:lang w:val="en-US"/>
+              </w:rPr>
+              <w:t>&lt;</w:t>
             </w:r>
             <w:r>
               <w:rPr>
@@ -10440,12 +11356,14 @@
                 <w:lang w:val="en-US"/>
               </w:rPr>
             </w:pPr>
+            <w:proofErr w:type="spellStart"/>
             <w:r>
               <w:rPr>
                 <w:lang w:val="en-US"/>
               </w:rPr>
               <w:t>Desciption</w:t>
             </w:r>
+            <w:proofErr w:type="spellEnd"/>
           </w:p>
         </w:tc>
       </w:tr>
@@ -10481,12 +11399,14 @@
               <w:spacing w:line="259" w:lineRule="auto"/>
               <w:cnfStyle w:val="000000100000" w:firstRow="0" w:lastRow="0" w:firstColumn="0" w:lastColumn="0" w:oddVBand="0" w:evenVBand="0" w:oddHBand="1" w:evenHBand="0" w:firstRowFirstColumn="0" w:firstRowLastColumn="0" w:lastRowFirstColumn="0" w:lastRowLastColumn="0"/>
             </w:pPr>
+            <w:proofErr w:type="spellStart"/>
             <w:r>
               <w:rPr>
                 <w:lang w:val="en-US"/>
               </w:rPr>
               <w:t>createInvoice</w:t>
             </w:r>
+            <w:proofErr w:type="spellEnd"/>
           </w:p>
         </w:tc>
         <w:tc>
@@ -10553,12 +11473,14 @@
               <w:spacing w:line="259" w:lineRule="auto"/>
               <w:cnfStyle w:val="000000000000" w:firstRow="0" w:lastRow="0" w:firstColumn="0" w:lastColumn="0" w:oddVBand="0" w:evenVBand="0" w:oddHBand="0" w:evenHBand="0" w:firstRowFirstColumn="0" w:firstRowLastColumn="0" w:lastRowFirstColumn="0" w:lastRowLastColumn="0"/>
             </w:pPr>
+            <w:proofErr w:type="spellStart"/>
             <w:r>
               <w:rPr>
                 <w:lang w:val="en-US"/>
               </w:rPr>
               <w:t>finalInvoice</w:t>
             </w:r>
+            <w:proofErr w:type="spellEnd"/>
           </w:p>
         </w:tc>
         <w:tc>
@@ -10628,12 +11550,14 @@
               <w:spacing w:line="259" w:lineRule="auto"/>
               <w:cnfStyle w:val="000000100000" w:firstRow="0" w:lastRow="0" w:firstColumn="0" w:lastColumn="0" w:oddVBand="0" w:evenVBand="0" w:oddHBand="1" w:evenHBand="0" w:firstRowFirstColumn="0" w:firstRowLastColumn="0" w:lastRowFirstColumn="0" w:lastRowLastColumn="0"/>
             </w:pPr>
+            <w:proofErr w:type="spellStart"/>
             <w:r>
               <w:rPr>
                 <w:lang w:val="en-US"/>
               </w:rPr>
               <w:t>updateInvoiceHistory</w:t>
             </w:r>
+            <w:proofErr w:type="spellEnd"/>
           </w:p>
         </w:tc>
         <w:tc>
@@ -10703,12 +11627,14 @@
                 <w:lang w:val="en-US"/>
               </w:rPr>
             </w:pPr>
+            <w:proofErr w:type="spellStart"/>
             <w:r>
               <w:rPr>
                 <w:lang w:val="en-US"/>
               </w:rPr>
               <w:t>refreshInvoiceHistory</w:t>
             </w:r>
+            <w:proofErr w:type="spellEnd"/>
           </w:p>
         </w:tc>
         <w:tc>
@@ -10787,12 +11713,14 @@
                 <w:lang w:val="en-US"/>
               </w:rPr>
             </w:pPr>
+            <w:proofErr w:type="spellStart"/>
             <w:r>
               <w:rPr>
                 <w:lang w:val="en-US"/>
               </w:rPr>
               <w:t>getInstance</w:t>
             </w:r>
+            <w:proofErr w:type="spellEnd"/>
           </w:p>
         </w:tc>
         <w:tc>
@@ -10807,12 +11735,14 @@
                 <w:lang w:val="en-US"/>
               </w:rPr>
             </w:pPr>
+            <w:proofErr w:type="spellStart"/>
             <w:r>
               <w:rPr>
                 <w:lang w:val="en-US"/>
               </w:rPr>
               <w:t>InvoiceManager</w:t>
             </w:r>
+            <w:proofErr w:type="spellEnd"/>
           </w:p>
         </w:tc>
         <w:tc>
@@ -10864,56 +11794,186 @@
     </w:p>
     <w:p>
       <w:pPr>
-        <w:ind w:firstLine="720"/>
-      </w:pPr>
-      <w:r>
-        <w:rPr>
-          <w:lang w:val="en-US"/>
-        </w:rPr>
-        <w:t>Session_id</w:t>
-      </w:r>
-    </w:p>
-    <w:p>
-      <w:pPr>
-        <w:ind w:firstLine="720"/>
-        <w:rPr>
-          <w:lang w:val="en-US"/>
-        </w:rPr>
-      </w:pPr>
-      <w:r>
-        <w:rPr>
-          <w:lang w:val="en-US"/>
-        </w:rPr>
-        <w:t>Invoice</w:t>
-      </w:r>
-    </w:p>
-    <w:p>
-      <w:pPr>
-        <w:ind w:firstLine="720"/>
-        <w:rPr>
-          <w:lang w:val="en-US"/>
-        </w:rPr>
-      </w:pPr>
-      <w:r>
-        <w:rPr>
-          <w:lang w:val="en-US"/>
-        </w:rPr>
-        <w:t>Total_charge</w:t>
-      </w:r>
-    </w:p>
-    <w:p>
-      <w:pPr>
-        <w:ind w:firstLine="720"/>
-        <w:rPr>
-          <w:lang w:val="en-US"/>
-        </w:rPr>
-      </w:pPr>
+        <w:pStyle w:val="ListParagraph"/>
+        <w:numPr>
+          <w:ilvl w:val="0"/>
+          <w:numId w:val="8"/>
+        </w:numPr>
+        <w:rPr>
+          <w:lang w:val="en-US"/>
+        </w:rPr>
+      </w:pPr>
+      <w:proofErr w:type="spellStart"/>
+      <w:r>
+        <w:rPr>
+          <w:lang w:val="en-US"/>
+        </w:rPr>
+        <w:t>createInvoice</w:t>
+      </w:r>
+      <w:proofErr w:type="spellEnd"/>
+    </w:p>
+    <w:p>
+      <w:pPr>
+        <w:pStyle w:val="ListParagraph"/>
+        <w:numPr>
+          <w:ilvl w:val="1"/>
+          <w:numId w:val="8"/>
+        </w:numPr>
+        <w:rPr>
+          <w:lang w:val="en-US"/>
+        </w:rPr>
+      </w:pPr>
+      <w:proofErr w:type="spellStart"/>
+      <w:r>
+        <w:rPr>
+          <w:lang w:val="en-US"/>
+        </w:rPr>
+        <w:t>session_id</w:t>
+      </w:r>
+      <w:proofErr w:type="spellEnd"/>
+      <w:r>
+        <w:rPr>
+          <w:lang w:val="en-US"/>
+        </w:rPr>
+        <w:t xml:space="preserve"> - </w:t>
+      </w:r>
+      <w:r>
+        <w:rPr>
+          <w:lang w:val="en-US"/>
+        </w:rPr>
+        <w:t>String</w:t>
+      </w:r>
+      <w:r>
+        <w:tab/>
+      </w:r>
+    </w:p>
+    <w:p>
+      <w:pPr>
+        <w:pStyle w:val="ListParagraph"/>
+        <w:numPr>
+          <w:ilvl w:val="0"/>
+          <w:numId w:val="8"/>
+        </w:numPr>
+        <w:rPr>
+          <w:lang w:val="en-US"/>
+        </w:rPr>
+      </w:pPr>
+      <w:proofErr w:type="spellStart"/>
+      <w:r>
+        <w:rPr>
+          <w:lang w:val="en-US"/>
+        </w:rPr>
+        <w:t>finallInvoice</w:t>
+      </w:r>
+      <w:proofErr w:type="spellEnd"/>
+    </w:p>
+    <w:p>
+      <w:pPr>
+        <w:pStyle w:val="ListParagraph"/>
+        <w:numPr>
+          <w:ilvl w:val="1"/>
+          <w:numId w:val="8"/>
+        </w:numPr>
+        <w:rPr>
+          <w:lang w:val="en-US"/>
+        </w:rPr>
+      </w:pPr>
+      <w:r>
+        <w:rPr>
+          <w:lang w:val="en-US"/>
+        </w:rPr>
+        <w:t>invoice – Invoice</w:t>
+      </w:r>
+    </w:p>
+    <w:p>
+      <w:pPr>
+        <w:pStyle w:val="ListParagraph"/>
+        <w:numPr>
+          <w:ilvl w:val="1"/>
+          <w:numId w:val="8"/>
+        </w:numPr>
+        <w:rPr>
+          <w:lang w:val="en-US"/>
+        </w:rPr>
+      </w:pPr>
+      <w:proofErr w:type="spellStart"/>
+      <w:r>
+        <w:rPr>
+          <w:lang w:val="en-US"/>
+        </w:rPr>
+        <w:t>total_charge</w:t>
+      </w:r>
+      <w:proofErr w:type="spellEnd"/>
+      <w:r>
+        <w:rPr>
+          <w:lang w:val="en-US"/>
+        </w:rPr>
+        <w:t>: int</w:t>
+      </w:r>
+    </w:p>
+    <w:p>
+      <w:pPr>
+        <w:pStyle w:val="ListParagraph"/>
+        <w:numPr>
+          <w:ilvl w:val="0"/>
+          <w:numId w:val="8"/>
+        </w:numPr>
+        <w:rPr>
+          <w:lang w:val="en-US"/>
+        </w:rPr>
+      </w:pPr>
+      <w:proofErr w:type="spellStart"/>
+      <w:r>
+        <w:rPr>
+          <w:lang w:val="en-US"/>
+        </w:rPr>
+        <w:t>updateInvoiceHistory</w:t>
+      </w:r>
+      <w:proofErr w:type="spellEnd"/>
+    </w:p>
+    <w:p>
+      <w:pPr>
+        <w:pStyle w:val="ListParagraph"/>
+        <w:numPr>
+          <w:ilvl w:val="1"/>
+          <w:numId w:val="8"/>
+        </w:numPr>
+        <w:rPr>
+          <w:lang w:val="en-US"/>
+        </w:rPr>
+      </w:pPr>
+      <w:proofErr w:type="spellStart"/>
       <w:r>
         <w:rPr>
           <w:lang w:val="en-US"/>
         </w:rPr>
         <w:t>newInvoice</w:t>
       </w:r>
+      <w:proofErr w:type="spellEnd"/>
+      <w:r>
+        <w:rPr>
+          <w:lang w:val="en-US"/>
+        </w:rPr>
+        <w:t xml:space="preserve"> -</w:t>
+      </w:r>
+      <w:r>
+        <w:rPr>
+          <w:lang w:val="en-US"/>
+        </w:rPr>
+        <w:t xml:space="preserve"> Invoice</w:t>
+      </w:r>
+      <w:r>
+        <w:tab/>
+      </w:r>
+    </w:p>
+    <w:p>
+      <w:pPr>
+        <w:pStyle w:val="ListParagraph"/>
+        <w:ind w:left="1440"/>
+        <w:rPr>
+          <w:lang w:val="en-US"/>
+        </w:rPr>
+      </w:pPr>
     </w:p>
     <w:p>
       <w:pPr>
@@ -11005,7 +12065,6 @@
         <w:rPr>
           <w:lang w:val="en-US"/>
         </w:rPr>
-        <w:lastRenderedPageBreak/>
         <w:t>None</w:t>
       </w:r>
     </w:p>
@@ -11033,7 +12092,21 @@
         <w:rPr>
           <w:lang w:val="en-US"/>
         </w:rPr>
-        <w:t>Class “CreditCard”</w:t>
+        <w:t>Class “</w:t>
+      </w:r>
+      <w:proofErr w:type="spellStart"/>
+      <w:r>
+        <w:rPr>
+          <w:lang w:val="en-US"/>
+        </w:rPr>
+        <w:t>CreditCard</w:t>
+      </w:r>
+      <w:proofErr w:type="spellEnd"/>
+      <w:r>
+        <w:rPr>
+          <w:lang w:val="en-US"/>
+        </w:rPr>
+        <w:t>”</w:t>
       </w:r>
     </w:p>
     <w:p>
@@ -11348,12 +12421,14 @@
               <w:spacing w:line="259" w:lineRule="auto"/>
               <w:cnfStyle w:val="000000000000" w:firstRow="0" w:lastRow="0" w:firstColumn="0" w:lastColumn="0" w:oddVBand="0" w:evenVBand="0" w:oddHBand="0" w:evenHBand="0" w:firstRowFirstColumn="0" w:firstRowLastColumn="0" w:lastRowFirstColumn="0" w:lastRowLastColumn="0"/>
             </w:pPr>
+            <w:proofErr w:type="spellStart"/>
             <w:r>
               <w:rPr>
                 <w:lang w:val="en-US"/>
               </w:rPr>
               <w:t>cardNum</w:t>
             </w:r>
+            <w:proofErr w:type="spellEnd"/>
           </w:p>
         </w:tc>
         <w:tc>
@@ -11442,12 +12517,14 @@
               <w:spacing w:line="259" w:lineRule="auto"/>
               <w:cnfStyle w:val="000000100000" w:firstRow="0" w:lastRow="0" w:firstColumn="0" w:lastColumn="0" w:oddVBand="0" w:evenVBand="0" w:oddHBand="1" w:evenHBand="0" w:firstRowFirstColumn="0" w:firstRowLastColumn="0" w:lastRowFirstColumn="0" w:lastRowLastColumn="0"/>
             </w:pPr>
+            <w:proofErr w:type="spellStart"/>
             <w:r>
               <w:rPr>
                 <w:lang w:val="en-US"/>
               </w:rPr>
               <w:t>cardOwner</w:t>
             </w:r>
+            <w:proofErr w:type="spellEnd"/>
           </w:p>
         </w:tc>
         <w:tc>
@@ -11536,12 +12613,14 @@
                 <w:lang w:val="en-US"/>
               </w:rPr>
             </w:pPr>
+            <w:proofErr w:type="spellStart"/>
             <w:r>
               <w:rPr>
                 <w:lang w:val="en-US"/>
               </w:rPr>
               <w:t>securityCode</w:t>
             </w:r>
+            <w:proofErr w:type="spellEnd"/>
           </w:p>
         </w:tc>
         <w:tc>
@@ -11639,12 +12718,14 @@
                 <w:lang w:val="en-US"/>
               </w:rPr>
             </w:pPr>
+            <w:proofErr w:type="spellStart"/>
             <w:r>
               <w:rPr>
                 <w:lang w:val="en-US"/>
               </w:rPr>
               <w:t>expDate</w:t>
             </w:r>
+            <w:proofErr w:type="spellEnd"/>
           </w:p>
         </w:tc>
         <w:tc>
@@ -11738,12 +12819,14 @@
                 <w:lang w:val="en-US"/>
               </w:rPr>
             </w:pPr>
+            <w:proofErr w:type="spellStart"/>
             <w:r>
               <w:rPr>
                 <w:lang w:val="en-US"/>
               </w:rPr>
               <w:t>issuingBank</w:t>
             </w:r>
+            <w:proofErr w:type="spellEnd"/>
           </w:p>
         </w:tc>
         <w:tc>
@@ -11795,12 +12878,14 @@
                 <w:lang w:val="en-US"/>
               </w:rPr>
             </w:pPr>
+            <w:proofErr w:type="spellStart"/>
             <w:r>
               <w:rPr>
                 <w:lang w:val="en-US"/>
               </w:rPr>
               <w:t>IssuingBank</w:t>
             </w:r>
+            <w:proofErr w:type="spellEnd"/>
           </w:p>
         </w:tc>
       </w:tr>
@@ -11977,12 +13062,14 @@
         </w:rPr>
         <w:t>Class “</w:t>
       </w:r>
+      <w:proofErr w:type="spellStart"/>
       <w:r>
         <w:rPr>
           <w:lang w:val="en-US"/>
         </w:rPr>
         <w:t>CreditCardManager</w:t>
       </w:r>
+      <w:proofErr w:type="spellEnd"/>
       <w:r>
         <w:rPr>
           <w:lang w:val="en-US"/>
@@ -12006,7 +13093,6 @@
         <w:rPr>
           <w:noProof/>
         </w:rPr>
-        <w:lastRenderedPageBreak/>
         <w:drawing>
           <wp:inline distT="0" distB="0" distL="0" distR="0" wp14:anchorId="50609DC9" wp14:editId="0CC785E4">
             <wp:extent cx="4876802" cy="2028825"/>
@@ -12232,12 +13318,14 @@
                 <w:lang w:val="en-US"/>
               </w:rPr>
             </w:pPr>
+            <w:proofErr w:type="spellStart"/>
             <w:r>
               <w:rPr>
                 <w:lang w:val="en-US"/>
               </w:rPr>
               <w:t>CreditCardManager</w:t>
             </w:r>
+            <w:proofErr w:type="spellEnd"/>
           </w:p>
         </w:tc>
         <w:tc>
@@ -12388,12 +13476,14 @@
                 <w:lang w:val="en-US"/>
               </w:rPr>
             </w:pPr>
+            <w:proofErr w:type="spellStart"/>
             <w:r>
               <w:rPr>
                 <w:lang w:val="en-US"/>
               </w:rPr>
               <w:t>Desciption</w:t>
             </w:r>
+            <w:proofErr w:type="spellEnd"/>
           </w:p>
         </w:tc>
       </w:tr>
@@ -12432,6 +13522,7 @@
                 <w:lang w:val="en-US"/>
               </w:rPr>
             </w:pPr>
+            <w:proofErr w:type="spellStart"/>
             <w:r>
               <w:rPr>
                 <w:lang w:val="en-US"/>
@@ -12450,6 +13541,7 @@
               </w:rPr>
               <w:t>tCardById</w:t>
             </w:r>
+            <w:proofErr w:type="spellEnd"/>
           </w:p>
         </w:tc>
         <w:tc>
@@ -12461,12 +13553,14 @@
               <w:spacing w:line="259" w:lineRule="auto"/>
               <w:cnfStyle w:val="000000100000" w:firstRow="0" w:lastRow="0" w:firstColumn="0" w:lastColumn="0" w:oddVBand="0" w:evenVBand="0" w:oddHBand="1" w:evenHBand="0" w:firstRowFirstColumn="0" w:firstRowLastColumn="0" w:lastRowFirstColumn="0" w:lastRowLastColumn="0"/>
             </w:pPr>
+            <w:proofErr w:type="spellStart"/>
             <w:r>
               <w:rPr>
                 <w:lang w:val="en-US"/>
               </w:rPr>
               <w:t>CreditCard</w:t>
             </w:r>
+            <w:proofErr w:type="spellEnd"/>
           </w:p>
         </w:tc>
         <w:tc>
@@ -12516,12 +13610,14 @@
               <w:spacing w:line="259" w:lineRule="auto"/>
               <w:cnfStyle w:val="000000000000" w:firstRow="0" w:lastRow="0" w:firstColumn="0" w:lastColumn="0" w:oddVBand="0" w:evenVBand="0" w:oddHBand="0" w:evenHBand="0" w:firstRowFirstColumn="0" w:firstRowLastColumn="0" w:lastRowFirstColumn="0" w:lastRowLastColumn="0"/>
             </w:pPr>
+            <w:proofErr w:type="spellStart"/>
             <w:r>
               <w:rPr>
                 <w:lang w:val="en-US"/>
               </w:rPr>
               <w:t>getCardByCardNumber</w:t>
             </w:r>
+            <w:proofErr w:type="spellEnd"/>
           </w:p>
         </w:tc>
         <w:tc>
@@ -12536,12 +13632,14 @@
                 <w:lang w:val="en-US"/>
               </w:rPr>
             </w:pPr>
+            <w:proofErr w:type="spellStart"/>
             <w:r>
               <w:rPr>
                 <w:lang w:val="en-US"/>
               </w:rPr>
               <w:t>CreditCard</w:t>
             </w:r>
+            <w:proofErr w:type="spellEnd"/>
           </w:p>
         </w:tc>
         <w:tc>
@@ -12597,12 +13695,14 @@
                 <w:lang w:val="en-US"/>
               </w:rPr>
             </w:pPr>
+            <w:proofErr w:type="spellStart"/>
             <w:r>
               <w:rPr>
                 <w:lang w:val="en-US"/>
               </w:rPr>
               <w:t>saveCreditCard</w:t>
             </w:r>
+            <w:proofErr w:type="spellEnd"/>
           </w:p>
         </w:tc>
         <w:tc>
@@ -12672,12 +13772,14 @@
                 <w:lang w:val="en-US"/>
               </w:rPr>
             </w:pPr>
+            <w:proofErr w:type="spellStart"/>
             <w:r>
               <w:rPr>
                 <w:lang w:val="en-US"/>
               </w:rPr>
               <w:t>getInstance</w:t>
             </w:r>
+            <w:proofErr w:type="spellEnd"/>
           </w:p>
         </w:tc>
         <w:tc>
@@ -12692,12 +13794,14 @@
                 <w:lang w:val="en-US"/>
               </w:rPr>
             </w:pPr>
+            <w:proofErr w:type="spellStart"/>
             <w:r>
               <w:rPr>
                 <w:lang w:val="en-US"/>
               </w:rPr>
               <w:t>CreditCardManager</w:t>
             </w:r>
+            <w:proofErr w:type="spellEnd"/>
           </w:p>
         </w:tc>
         <w:tc>
@@ -12750,45 +13854,150 @@
     </w:p>
     <w:p>
       <w:pPr>
-        <w:ind w:firstLine="720"/>
-        <w:rPr>
-          <w:lang w:val="en-US"/>
-        </w:rPr>
-      </w:pPr>
-      <w:r>
-        <w:rPr>
-          <w:lang w:val="en-US"/>
-        </w:rPr>
-        <w:t>CardId – card id</w:t>
-      </w:r>
-    </w:p>
-    <w:p>
-      <w:pPr>
-        <w:ind w:firstLine="720"/>
-        <w:rPr>
-          <w:lang w:val="en-US"/>
-        </w:rPr>
-      </w:pPr>
-      <w:r>
-        <w:rPr>
-          <w:lang w:val="en-US"/>
-        </w:rPr>
-        <w:t>CardNumber – card number</w:t>
-      </w:r>
-    </w:p>
-    <w:p>
-      <w:pPr>
-        <w:ind w:firstLine="720"/>
-        <w:rPr>
-          <w:lang w:val="en-US"/>
-        </w:rPr>
-      </w:pPr>
-      <w:r>
-        <w:rPr>
-          <w:lang w:val="en-US"/>
-        </w:rPr>
-        <w:t>creditCard</w:t>
-      </w:r>
+        <w:pStyle w:val="ListParagraph"/>
+        <w:numPr>
+          <w:ilvl w:val="0"/>
+          <w:numId w:val="8"/>
+        </w:numPr>
+        <w:rPr>
+          <w:lang w:val="en-US"/>
+        </w:rPr>
+      </w:pPr>
+      <w:proofErr w:type="spellStart"/>
+      <w:r>
+        <w:rPr>
+          <w:lang w:val="en-US"/>
+        </w:rPr>
+        <w:t>getCardById</w:t>
+      </w:r>
+      <w:proofErr w:type="spellEnd"/>
+    </w:p>
+    <w:p>
+      <w:pPr>
+        <w:pStyle w:val="ListParagraph"/>
+        <w:numPr>
+          <w:ilvl w:val="1"/>
+          <w:numId w:val="8"/>
+        </w:numPr>
+        <w:rPr>
+          <w:lang w:val="en-US"/>
+        </w:rPr>
+      </w:pPr>
+      <w:r>
+        <w:rPr>
+          <w:lang w:val="en-US"/>
+        </w:rPr>
+        <w:t>id - String</w:t>
+      </w:r>
+    </w:p>
+    <w:p>
+      <w:pPr>
+        <w:pStyle w:val="ListParagraph"/>
+        <w:numPr>
+          <w:ilvl w:val="0"/>
+          <w:numId w:val="8"/>
+        </w:numPr>
+        <w:rPr>
+          <w:lang w:val="en-US"/>
+        </w:rPr>
+      </w:pPr>
+      <w:proofErr w:type="spellStart"/>
+      <w:r>
+        <w:rPr>
+          <w:lang w:val="en-US"/>
+        </w:rPr>
+        <w:t>getCardByCardNumber</w:t>
+      </w:r>
+      <w:proofErr w:type="spellEnd"/>
+    </w:p>
+    <w:p>
+      <w:pPr>
+        <w:pStyle w:val="ListParagraph"/>
+        <w:numPr>
+          <w:ilvl w:val="1"/>
+          <w:numId w:val="8"/>
+        </w:numPr>
+        <w:rPr>
+          <w:lang w:val="en-US"/>
+        </w:rPr>
+      </w:pPr>
+      <w:proofErr w:type="spellStart"/>
+      <w:r>
+        <w:rPr>
+          <w:lang w:val="en-US"/>
+        </w:rPr>
+        <w:t>carNumber</w:t>
+      </w:r>
+      <w:proofErr w:type="spellEnd"/>
+      <w:r>
+        <w:rPr>
+          <w:lang w:val="en-US"/>
+        </w:rPr>
+        <w:t xml:space="preserve"> – String</w:t>
+      </w:r>
+    </w:p>
+    <w:p>
+      <w:pPr>
+        <w:pStyle w:val="ListParagraph"/>
+        <w:numPr>
+          <w:ilvl w:val="0"/>
+          <w:numId w:val="8"/>
+        </w:numPr>
+        <w:rPr>
+          <w:lang w:val="en-US"/>
+        </w:rPr>
+      </w:pPr>
+      <w:proofErr w:type="spellStart"/>
+      <w:r>
+        <w:rPr>
+          <w:lang w:val="en-US"/>
+        </w:rPr>
+        <w:t>saveCreditCard</w:t>
+      </w:r>
+      <w:proofErr w:type="spellEnd"/>
+    </w:p>
+    <w:p>
+      <w:pPr>
+        <w:pStyle w:val="ListParagraph"/>
+        <w:numPr>
+          <w:ilvl w:val="1"/>
+          <w:numId w:val="8"/>
+        </w:numPr>
+        <w:rPr>
+          <w:lang w:val="en-US"/>
+        </w:rPr>
+      </w:pPr>
+      <w:proofErr w:type="spellStart"/>
+      <w:r>
+        <w:rPr>
+          <w:lang w:val="en-US"/>
+        </w:rPr>
+        <w:t>credidCard</w:t>
+      </w:r>
+      <w:proofErr w:type="spellEnd"/>
+      <w:r>
+        <w:rPr>
+          <w:lang w:val="en-US"/>
+        </w:rPr>
+        <w:t xml:space="preserve"> - </w:t>
+      </w:r>
+      <w:proofErr w:type="spellStart"/>
+      <w:r>
+        <w:rPr>
+          <w:lang w:val="en-US"/>
+        </w:rPr>
+        <w:t>CreditCard</w:t>
+      </w:r>
+      <w:proofErr w:type="spellEnd"/>
+    </w:p>
+    <w:p>
+      <w:pPr>
+        <w:pStyle w:val="ListParagraph"/>
+        <w:ind w:left="1440"/>
+        <w:rPr>
+          <w:lang w:val="en-US"/>
+        </w:rPr>
+      </w:pPr>
     </w:p>
     <w:p>
       <w:pPr>
@@ -12899,8 +14108,21 @@
         <w:rPr>
           <w:lang w:val="en-US"/>
         </w:rPr>
-        <w:lastRenderedPageBreak/>
-        <w:t>Class “PaymentTransaction”</w:t>
+        <w:t>Class “</w:t>
+      </w:r>
+      <w:proofErr w:type="spellStart"/>
+      <w:r>
+        <w:rPr>
+          <w:lang w:val="en-US"/>
+        </w:rPr>
+        <w:t>PaymentTransaction</w:t>
+      </w:r>
+      <w:proofErr w:type="spellEnd"/>
+      <w:r>
+        <w:rPr>
+          <w:lang w:val="en-US"/>
+        </w:rPr>
+        <w:t>”</w:t>
       </w:r>
     </w:p>
     <w:p>
@@ -13119,12 +14341,14 @@
                 <w:lang w:val="en-US"/>
               </w:rPr>
             </w:pPr>
+            <w:proofErr w:type="spellStart"/>
             <w:r>
               <w:rPr>
                 <w:lang w:val="en-US"/>
               </w:rPr>
               <w:t>errorCode</w:t>
             </w:r>
+            <w:proofErr w:type="spellEnd"/>
           </w:p>
         </w:tc>
         <w:tc>
@@ -13227,12 +14451,14 @@
               <w:spacing w:line="259" w:lineRule="auto"/>
               <w:cnfStyle w:val="000000000000" w:firstRow="0" w:lastRow="0" w:firstColumn="0" w:lastColumn="0" w:oddVBand="0" w:evenVBand="0" w:oddHBand="0" w:evenHBand="0" w:firstRowFirstColumn="0" w:firstRowLastColumn="0" w:lastRowFirstColumn="0" w:lastRowLastColumn="0"/>
             </w:pPr>
+            <w:proofErr w:type="spellStart"/>
             <w:r>
               <w:rPr>
                 <w:lang w:val="en-US"/>
               </w:rPr>
               <w:t>PaymentCard</w:t>
             </w:r>
+            <w:proofErr w:type="spellEnd"/>
           </w:p>
         </w:tc>
         <w:tc>
@@ -13304,12 +14530,14 @@
               <w:spacing w:line="259" w:lineRule="auto"/>
               <w:cnfStyle w:val="000000100000" w:firstRow="0" w:lastRow="0" w:firstColumn="0" w:lastColumn="0" w:oddVBand="0" w:evenVBand="0" w:oddHBand="1" w:evenHBand="0" w:firstRowFirstColumn="0" w:firstRowLastColumn="0" w:lastRowFirstColumn="0" w:lastRowLastColumn="0"/>
             </w:pPr>
+            <w:proofErr w:type="spellStart"/>
             <w:r>
               <w:rPr>
                 <w:lang w:val="en-US"/>
               </w:rPr>
               <w:t>transactionId</w:t>
             </w:r>
+            <w:proofErr w:type="spellEnd"/>
           </w:p>
         </w:tc>
         <w:tc>
@@ -13395,12 +14623,14 @@
               <w:spacing w:line="259" w:lineRule="auto"/>
               <w:cnfStyle w:val="000000000000" w:firstRow="0" w:lastRow="0" w:firstColumn="0" w:lastColumn="0" w:oddVBand="0" w:evenVBand="0" w:oddHBand="0" w:evenHBand="0" w:firstRowFirstColumn="0" w:firstRowLastColumn="0" w:lastRowFirstColumn="0" w:lastRowLastColumn="0"/>
             </w:pPr>
+            <w:proofErr w:type="spellStart"/>
             <w:r>
               <w:rPr>
                 <w:lang w:val="en-US"/>
               </w:rPr>
               <w:t>transactionContent</w:t>
             </w:r>
+            <w:proofErr w:type="spellEnd"/>
           </w:p>
         </w:tc>
         <w:tc>
@@ -13586,12 +14816,14 @@
                 <w:lang w:val="en-US"/>
               </w:rPr>
             </w:pPr>
+            <w:proofErr w:type="spellStart"/>
             <w:r>
               <w:rPr>
                 <w:lang w:val="en-US"/>
               </w:rPr>
               <w:t>createAt</w:t>
             </w:r>
+            <w:proofErr w:type="spellEnd"/>
           </w:p>
         </w:tc>
         <w:tc>
@@ -13748,11 +14980,19 @@
                 <w:lang w:val="en-US"/>
               </w:rPr>
             </w:pPr>
-            <w:r>
-              <w:rPr>
-                <w:lang w:val="en-US"/>
-              </w:rPr>
-              <w:t>PaymentTransaction id</w:t>
+            <w:proofErr w:type="spellStart"/>
+            <w:r>
+              <w:rPr>
+                <w:lang w:val="en-US"/>
+              </w:rPr>
+              <w:t>PaymentTransaction</w:t>
+            </w:r>
+            <w:proofErr w:type="spellEnd"/>
+            <w:r>
+              <w:rPr>
+                <w:lang w:val="en-US"/>
+              </w:rPr>
+              <w:t xml:space="preserve"> id</w:t>
             </w:r>
           </w:p>
         </w:tc>
@@ -14133,12 +15373,14 @@
         </w:rPr>
         <w:t>Class “</w:t>
       </w:r>
+      <w:proofErr w:type="spellStart"/>
       <w:r>
         <w:rPr>
           <w:lang w:val="en-US"/>
         </w:rPr>
         <w:t>PaymentTransactionManager</w:t>
       </w:r>
+      <w:proofErr w:type="spellEnd"/>
       <w:r>
         <w:rPr>
           <w:lang w:val="en-US"/>
@@ -14161,7 +15403,6 @@
         <w:rPr>
           <w:noProof/>
         </w:rPr>
-        <w:lastRenderedPageBreak/>
         <w:drawing>
           <wp:inline distT="0" distB="0" distL="0" distR="0" wp14:anchorId="47EA866D" wp14:editId="5525FDAC">
             <wp:extent cx="5724524" cy="1409700"/>
@@ -14387,12 +15628,14 @@
                 <w:lang w:val="en-US"/>
               </w:rPr>
             </w:pPr>
+            <w:proofErr w:type="spellStart"/>
             <w:r>
               <w:rPr>
                 <w:lang w:val="en-US"/>
               </w:rPr>
               <w:t>PaymentTransaction</w:t>
             </w:r>
+            <w:proofErr w:type="spellEnd"/>
           </w:p>
         </w:tc>
         <w:tc>
@@ -14546,12 +15789,14 @@
                 <w:lang w:val="en-US"/>
               </w:rPr>
             </w:pPr>
+            <w:proofErr w:type="spellStart"/>
             <w:r>
               <w:rPr>
                 <w:lang w:val="en-US"/>
               </w:rPr>
               <w:t>Desciption</w:t>
             </w:r>
+            <w:proofErr w:type="spellEnd"/>
           </w:p>
         </w:tc>
       </w:tr>
@@ -14587,12 +15832,14 @@
               <w:spacing w:line="259" w:lineRule="auto"/>
               <w:cnfStyle w:val="000000100000" w:firstRow="0" w:lastRow="0" w:firstColumn="0" w:lastColumn="0" w:oddVBand="0" w:evenVBand="0" w:oddHBand="1" w:evenHBand="0" w:firstRowFirstColumn="0" w:firstRowLastColumn="0" w:lastRowFirstColumn="0" w:lastRowLastColumn="0"/>
             </w:pPr>
+            <w:proofErr w:type="spellStart"/>
             <w:r>
               <w:rPr>
                 <w:lang w:val="en-US"/>
               </w:rPr>
               <w:t>getTransactionById</w:t>
             </w:r>
+            <w:proofErr w:type="spellEnd"/>
           </w:p>
         </w:tc>
         <w:tc>
@@ -14604,12 +15851,14 @@
               <w:spacing w:line="259" w:lineRule="auto"/>
               <w:cnfStyle w:val="000000100000" w:firstRow="0" w:lastRow="0" w:firstColumn="0" w:lastColumn="0" w:oddVBand="0" w:evenVBand="0" w:oddHBand="1" w:evenHBand="0" w:firstRowFirstColumn="0" w:firstRowLastColumn="0" w:lastRowFirstColumn="0" w:lastRowLastColumn="0"/>
             </w:pPr>
+            <w:proofErr w:type="spellStart"/>
             <w:r>
               <w:rPr>
                 <w:lang w:val="en-US"/>
               </w:rPr>
               <w:t>PaymentTransaction</w:t>
             </w:r>
+            <w:proofErr w:type="spellEnd"/>
           </w:p>
         </w:tc>
         <w:tc>
@@ -14662,12 +15911,14 @@
                 <w:lang w:val="en-US"/>
               </w:rPr>
             </w:pPr>
+            <w:proofErr w:type="spellStart"/>
             <w:r>
               <w:rPr>
                 <w:lang w:val="en-US"/>
               </w:rPr>
               <w:t>savePaymentTransaction</w:t>
             </w:r>
+            <w:proofErr w:type="spellEnd"/>
           </w:p>
         </w:tc>
         <w:tc>
@@ -14735,28 +15986,103 @@
     </w:p>
     <w:p>
       <w:pPr>
-        <w:ind w:firstLine="720"/>
-      </w:pPr>
-      <w:r>
-        <w:rPr>
-          <w:lang w:val="en-US"/>
-        </w:rPr>
-        <w:t>TransactionId – transaction id</w:t>
-      </w:r>
-    </w:p>
-    <w:p>
-      <w:pPr>
-        <w:ind w:firstLine="720"/>
-        <w:rPr>
-          <w:lang w:val="en-US"/>
-        </w:rPr>
-      </w:pPr>
+        <w:pStyle w:val="ListParagraph"/>
+        <w:numPr>
+          <w:ilvl w:val="0"/>
+          <w:numId w:val="8"/>
+        </w:numPr>
+        <w:rPr>
+          <w:lang w:val="en-US"/>
+        </w:rPr>
+      </w:pPr>
+      <w:proofErr w:type="spellStart"/>
+      <w:r>
+        <w:rPr>
+          <w:lang w:val="en-US"/>
+        </w:rPr>
+        <w:t>getTransactionById</w:t>
+      </w:r>
+      <w:proofErr w:type="spellEnd"/>
+    </w:p>
+    <w:p>
+      <w:pPr>
+        <w:pStyle w:val="ListParagraph"/>
+        <w:numPr>
+          <w:ilvl w:val="1"/>
+          <w:numId w:val="8"/>
+        </w:numPr>
+        <w:rPr>
+          <w:lang w:val="en-US"/>
+        </w:rPr>
+      </w:pPr>
+      <w:proofErr w:type="spellStart"/>
+      <w:r>
+        <w:rPr>
+          <w:lang w:val="en-US"/>
+        </w:rPr>
+        <w:t>transactionId</w:t>
+      </w:r>
+      <w:proofErr w:type="spellEnd"/>
+      <w:r>
+        <w:rPr>
+          <w:lang w:val="en-US"/>
+        </w:rPr>
+        <w:t xml:space="preserve"> - String</w:t>
+      </w:r>
+    </w:p>
+    <w:p>
+      <w:pPr>
+        <w:pStyle w:val="ListParagraph"/>
+        <w:numPr>
+          <w:ilvl w:val="0"/>
+          <w:numId w:val="8"/>
+        </w:numPr>
+        <w:rPr>
+          <w:lang w:val="en-US"/>
+        </w:rPr>
+      </w:pPr>
+      <w:proofErr w:type="spellStart"/>
+      <w:r>
+        <w:rPr>
+          <w:lang w:val="en-US"/>
+        </w:rPr>
+        <w:t>savePaymentTransaction</w:t>
+      </w:r>
+      <w:proofErr w:type="spellEnd"/>
+    </w:p>
+    <w:p>
+      <w:pPr>
+        <w:pStyle w:val="ListParagraph"/>
+        <w:numPr>
+          <w:ilvl w:val="1"/>
+          <w:numId w:val="8"/>
+        </w:numPr>
+        <w:rPr>
+          <w:lang w:val="en-US"/>
+        </w:rPr>
+      </w:pPr>
+      <w:proofErr w:type="spellStart"/>
       <w:r>
         <w:rPr>
           <w:lang w:val="en-US"/>
         </w:rPr>
         <w:t>paymentTransaction</w:t>
       </w:r>
+      <w:proofErr w:type="spellEnd"/>
+      <w:r>
+        <w:rPr>
+          <w:lang w:val="en-US"/>
+        </w:rPr>
+        <w:t xml:space="preserve"> - </w:t>
+      </w:r>
+      <w:proofErr w:type="spellStart"/>
+      <w:r>
+        <w:rPr>
+          <w:lang w:val="en-US"/>
+        </w:rPr>
+        <w:t>Paymentransaction</w:t>
+      </w:r>
+      <w:proofErr w:type="spellEnd"/>
     </w:p>
     <w:p>
       <w:pPr>
@@ -14866,7 +16192,6 @@
         <w:rPr>
           <w:lang w:val="en-US"/>
         </w:rPr>
-        <w:lastRenderedPageBreak/>
         <w:t>Class “Session”</w:t>
       </w:r>
     </w:p>
@@ -15169,6 +16494,7 @@
               <w:spacing w:line="259" w:lineRule="auto"/>
               <w:cnfStyle w:val="000000000000" w:firstRow="0" w:lastRow="0" w:firstColumn="0" w:lastColumn="0" w:oddVBand="0" w:evenVBand="0" w:oddHBand="0" w:evenHBand="0" w:firstRowFirstColumn="0" w:firstRowLastColumn="0" w:lastRowFirstColumn="0" w:lastRowLastColumn="0"/>
             </w:pPr>
+            <w:proofErr w:type="spellStart"/>
             <w:r>
               <w:rPr>
                 <w:lang w:val="en-US"/>
@@ -15181,6 +16507,7 @@
               </w:rPr>
               <w:t>Id</w:t>
             </w:r>
+            <w:proofErr w:type="spellEnd"/>
           </w:p>
         </w:tc>
         <w:tc>
@@ -15284,12 +16611,14 @@
             <w:r>
               <w:t>re</w:t>
             </w:r>
+            <w:proofErr w:type="spellStart"/>
             <w:r>
               <w:rPr>
                 <w:lang w:val="en-US"/>
               </w:rPr>
               <w:t>ntDockId</w:t>
             </w:r>
+            <w:proofErr w:type="spellEnd"/>
           </w:p>
         </w:tc>
         <w:tc>
@@ -15381,12 +16710,14 @@
                 <w:lang w:val="en-US"/>
               </w:rPr>
             </w:pPr>
+            <w:proofErr w:type="spellStart"/>
             <w:r>
               <w:rPr>
                 <w:lang w:val="en-US"/>
               </w:rPr>
               <w:t>returnDockId</w:t>
             </w:r>
+            <w:proofErr w:type="spellEnd"/>
           </w:p>
         </w:tc>
         <w:tc>
@@ -15473,12 +16804,14 @@
               <w:spacing w:line="259" w:lineRule="auto"/>
               <w:cnfStyle w:val="000000100000" w:firstRow="0" w:lastRow="0" w:firstColumn="0" w:lastColumn="0" w:oddVBand="0" w:evenVBand="0" w:oddHBand="1" w:evenHBand="0" w:firstRowFirstColumn="0" w:firstRowLastColumn="0" w:lastRowFirstColumn="0" w:lastRowLastColumn="0"/>
             </w:pPr>
+            <w:proofErr w:type="spellStart"/>
             <w:r>
               <w:rPr>
                 <w:lang w:val="en-US"/>
               </w:rPr>
               <w:t>endTime</w:t>
             </w:r>
+            <w:proofErr w:type="spellEnd"/>
           </w:p>
         </w:tc>
         <w:tc>
@@ -15490,12 +16823,14 @@
               <w:spacing w:line="259" w:lineRule="auto"/>
               <w:cnfStyle w:val="000000100000" w:firstRow="0" w:lastRow="0" w:firstColumn="0" w:lastColumn="0" w:oddVBand="0" w:evenVBand="0" w:oddHBand="1" w:evenHBand="0" w:firstRowFirstColumn="0" w:firstRowLastColumn="0" w:lastRowFirstColumn="0" w:lastRowLastColumn="0"/>
             </w:pPr>
+            <w:proofErr w:type="spellStart"/>
             <w:r>
               <w:rPr>
                 <w:lang w:val="en-US"/>
               </w:rPr>
               <w:t>LocalDateTime</w:t>
             </w:r>
+            <w:proofErr w:type="spellEnd"/>
           </w:p>
         </w:tc>
         <w:tc>
@@ -15564,12 +16899,14 @@
               <w:spacing w:line="259" w:lineRule="auto"/>
               <w:cnfStyle w:val="000000000000" w:firstRow="0" w:lastRow="0" w:firstColumn="0" w:lastColumn="0" w:oddVBand="0" w:evenVBand="0" w:oddHBand="0" w:evenHBand="0" w:firstRowFirstColumn="0" w:firstRowLastColumn="0" w:lastRowFirstColumn="0" w:lastRowLastColumn="0"/>
             </w:pPr>
+            <w:proofErr w:type="spellStart"/>
             <w:r>
               <w:rPr>
                 <w:lang w:val="en-US"/>
               </w:rPr>
               <w:t>startTime</w:t>
             </w:r>
+            <w:proofErr w:type="spellEnd"/>
           </w:p>
         </w:tc>
         <w:tc>
@@ -15581,12 +16918,14 @@
               <w:spacing w:line="259" w:lineRule="auto"/>
               <w:cnfStyle w:val="000000000000" w:firstRow="0" w:lastRow="0" w:firstColumn="0" w:lastColumn="0" w:oddVBand="0" w:evenVBand="0" w:oddHBand="0" w:evenHBand="0" w:firstRowFirstColumn="0" w:firstRowLastColumn="0" w:lastRowFirstColumn="0" w:lastRowLastColumn="0"/>
             </w:pPr>
+            <w:proofErr w:type="spellStart"/>
             <w:r>
               <w:rPr>
                 <w:lang w:val="en-US"/>
               </w:rPr>
               <w:t>LocalDateTime</w:t>
             </w:r>
+            <w:proofErr w:type="spellEnd"/>
           </w:p>
         </w:tc>
         <w:tc>
@@ -15744,12 +17083,14 @@
                 <w:lang w:val="en-US"/>
               </w:rPr>
             </w:pPr>
+            <w:proofErr w:type="spellStart"/>
             <w:r>
               <w:rPr>
                 <w:lang w:val="en-US"/>
               </w:rPr>
               <w:t>Desciption</w:t>
             </w:r>
+            <w:proofErr w:type="spellEnd"/>
           </w:p>
         </w:tc>
       </w:tr>
@@ -15785,12 +17126,14 @@
               <w:spacing w:line="259" w:lineRule="auto"/>
               <w:cnfStyle w:val="000000100000" w:firstRow="0" w:lastRow="0" w:firstColumn="0" w:lastColumn="0" w:oddVBand="0" w:evenVBand="0" w:oddHBand="1" w:evenHBand="0" w:firstRowFirstColumn="0" w:firstRowLastColumn="0" w:lastRowFirstColumn="0" w:lastRowLastColumn="0"/>
             </w:pPr>
+            <w:proofErr w:type="spellStart"/>
             <w:r>
               <w:rPr>
                 <w:lang w:val="en-US"/>
               </w:rPr>
               <w:t>isActive</w:t>
             </w:r>
+            <w:proofErr w:type="spellEnd"/>
           </w:p>
         </w:tc>
         <w:tc>
@@ -15802,12 +17145,14 @@
               <w:spacing w:line="259" w:lineRule="auto"/>
               <w:cnfStyle w:val="000000100000" w:firstRow="0" w:lastRow="0" w:firstColumn="0" w:lastColumn="0" w:oddVBand="0" w:evenVBand="0" w:oddHBand="1" w:evenHBand="0" w:firstRowFirstColumn="0" w:firstRowLastColumn="0" w:lastRowFirstColumn="0" w:lastRowLastColumn="0"/>
             </w:pPr>
+            <w:proofErr w:type="spellStart"/>
             <w:r>
               <w:rPr>
                 <w:lang w:val="en-US"/>
               </w:rPr>
               <w:t>boolean</w:t>
             </w:r>
+            <w:proofErr w:type="spellEnd"/>
           </w:p>
         </w:tc>
         <w:tc>
@@ -15857,12 +17202,14 @@
               <w:spacing w:line="259" w:lineRule="auto"/>
               <w:cnfStyle w:val="000000000000" w:firstRow="0" w:lastRow="0" w:firstColumn="0" w:lastColumn="0" w:oddVBand="0" w:evenVBand="0" w:oddHBand="0" w:evenHBand="0" w:firstRowFirstColumn="0" w:firstRowLastColumn="0" w:lastRowFirstColumn="0" w:lastRowLastColumn="0"/>
             </w:pPr>
+            <w:proofErr w:type="spellStart"/>
             <w:r>
               <w:rPr>
                 <w:lang w:val="en-US"/>
               </w:rPr>
               <w:t>setActive</w:t>
             </w:r>
+            <w:proofErr w:type="spellEnd"/>
           </w:p>
         </w:tc>
         <w:tc>
@@ -15935,12 +17282,14 @@
                 <w:lang w:val="en-US"/>
               </w:rPr>
             </w:pPr>
+            <w:proofErr w:type="spellStart"/>
             <w:r>
               <w:rPr>
                 <w:lang w:val="en-US"/>
               </w:rPr>
               <w:t>getSessionLength</w:t>
             </w:r>
+            <w:proofErr w:type="spellEnd"/>
           </w:p>
         </w:tc>
         <w:tc>
@@ -16152,12 +17501,14 @@
         </w:rPr>
         <w:t>Class “</w:t>
       </w:r>
+      <w:proofErr w:type="spellStart"/>
       <w:r>
         <w:rPr>
           <w:lang w:val="en-US"/>
         </w:rPr>
         <w:t>SessionManager</w:t>
       </w:r>
+      <w:proofErr w:type="spellEnd"/>
       <w:r>
         <w:rPr>
           <w:lang w:val="en-US"/>
@@ -16410,12 +17761,14 @@
               <w:spacing w:line="259" w:lineRule="auto"/>
               <w:cnfStyle w:val="000000100000" w:firstRow="0" w:lastRow="0" w:firstColumn="0" w:lastColumn="0" w:oddVBand="0" w:evenVBand="0" w:oddHBand="1" w:evenHBand="0" w:firstRowFirstColumn="0" w:firstRowLastColumn="0" w:lastRowFirstColumn="0" w:lastRowLastColumn="0"/>
             </w:pPr>
+            <w:proofErr w:type="spellStart"/>
             <w:r>
               <w:rPr>
                 <w:lang w:val="en-US"/>
               </w:rPr>
               <w:t>SessionManager</w:t>
             </w:r>
+            <w:proofErr w:type="spellEnd"/>
           </w:p>
         </w:tc>
         <w:tc>
@@ -16504,12 +17857,14 @@
                 <w:lang w:val="en-US"/>
               </w:rPr>
             </w:pPr>
+            <w:proofErr w:type="spellStart"/>
             <w:r>
               <w:rPr>
                 <w:lang w:val="en-US"/>
               </w:rPr>
               <w:t>ArrayList</w:t>
             </w:r>
+            <w:proofErr w:type="spellEnd"/>
             <w:r>
               <w:rPr>
                 <w:lang w:val="en-US"/>
@@ -16665,12 +18020,14 @@
                 <w:lang w:val="en-US"/>
               </w:rPr>
             </w:pPr>
+            <w:proofErr w:type="spellStart"/>
             <w:r>
               <w:rPr>
                 <w:lang w:val="en-US"/>
               </w:rPr>
               <w:t>Desciption</w:t>
             </w:r>
+            <w:proofErr w:type="spellEnd"/>
           </w:p>
         </w:tc>
       </w:tr>
@@ -16709,12 +18066,14 @@
                 <w:lang w:val="en-US"/>
               </w:rPr>
             </w:pPr>
+            <w:proofErr w:type="spellStart"/>
             <w:r>
               <w:rPr>
                 <w:lang w:val="en-US"/>
               </w:rPr>
               <w:t>createSession</w:t>
             </w:r>
+            <w:proofErr w:type="spellEnd"/>
           </w:p>
         </w:tc>
         <w:tc>
@@ -16781,12 +18140,14 @@
               <w:spacing w:line="259" w:lineRule="auto"/>
               <w:cnfStyle w:val="000000000000" w:firstRow="0" w:lastRow="0" w:firstColumn="0" w:lastColumn="0" w:oddVBand="0" w:evenVBand="0" w:oddHBand="0" w:evenHBand="0" w:firstRowFirstColumn="0" w:firstRowLastColumn="0" w:lastRowFirstColumn="0" w:lastRowLastColumn="0"/>
             </w:pPr>
+            <w:proofErr w:type="spellStart"/>
             <w:r>
               <w:rPr>
                 <w:lang w:val="en-US"/>
               </w:rPr>
               <w:t>endSession</w:t>
             </w:r>
+            <w:proofErr w:type="spellEnd"/>
           </w:p>
         </w:tc>
         <w:tc>
@@ -16859,12 +18220,14 @@
               <w:spacing w:line="259" w:lineRule="auto"/>
               <w:cnfStyle w:val="000000100000" w:firstRow="0" w:lastRow="0" w:firstColumn="0" w:lastColumn="0" w:oddVBand="0" w:evenVBand="0" w:oddHBand="1" w:evenHBand="0" w:firstRowFirstColumn="0" w:firstRowLastColumn="0" w:lastRowFirstColumn="0" w:lastRowLastColumn="0"/>
             </w:pPr>
+            <w:proofErr w:type="spellStart"/>
             <w:r>
               <w:rPr>
                 <w:lang w:val="en-US"/>
               </w:rPr>
               <w:t>getSessionById</w:t>
             </w:r>
+            <w:proofErr w:type="spellEnd"/>
           </w:p>
         </w:tc>
         <w:tc>
@@ -16934,12 +18297,14 @@
               <w:spacing w:line="259" w:lineRule="auto"/>
               <w:cnfStyle w:val="000000000000" w:firstRow="0" w:lastRow="0" w:firstColumn="0" w:lastColumn="0" w:oddVBand="0" w:evenVBand="0" w:oddHBand="0" w:evenHBand="0" w:firstRowFirstColumn="0" w:firstRowLastColumn="0" w:lastRowFirstColumn="0" w:lastRowLastColumn="0"/>
             </w:pPr>
+            <w:proofErr w:type="spellStart"/>
             <w:r>
               <w:rPr>
                 <w:lang w:val="en-US"/>
               </w:rPr>
               <w:t>insertNewSession</w:t>
             </w:r>
+            <w:proofErr w:type="spellEnd"/>
           </w:p>
         </w:tc>
         <w:tc>
@@ -16972,8 +18337,16 @@
               <w:rPr>
                 <w:lang w:val="en-US"/>
               </w:rPr>
-              <w:t>Insert new session to db</w:t>
-            </w:r>
+              <w:t xml:space="preserve">Insert new session to </w:t>
+            </w:r>
+            <w:proofErr w:type="spellStart"/>
+            <w:r>
+              <w:rPr>
+                <w:lang w:val="en-US"/>
+              </w:rPr>
+              <w:t>db</w:t>
+            </w:r>
+            <w:proofErr w:type="spellEnd"/>
           </w:p>
         </w:tc>
       </w:tr>
@@ -17012,6 +18385,7 @@
                 <w:lang w:val="en-US"/>
               </w:rPr>
             </w:pPr>
+            <w:proofErr w:type="spellStart"/>
             <w:r>
               <w:rPr>
                 <w:lang w:val="en-US"/>
@@ -17030,6 +18404,7 @@
               </w:rPr>
               <w:t>List</w:t>
             </w:r>
+            <w:proofErr w:type="spellEnd"/>
           </w:p>
         </w:tc>
         <w:tc>
@@ -17111,12 +18486,14 @@
               <w:spacing w:line="259" w:lineRule="auto"/>
               <w:cnfStyle w:val="000000000000" w:firstRow="0" w:lastRow="0" w:firstColumn="0" w:lastColumn="0" w:oddVBand="0" w:evenVBand="0" w:oddHBand="0" w:evenHBand="0" w:firstRowFirstColumn="0" w:firstRowLastColumn="0" w:lastRowFirstColumn="0" w:lastRowLastColumn="0"/>
             </w:pPr>
+            <w:proofErr w:type="spellStart"/>
             <w:r>
               <w:rPr>
                 <w:lang w:val="en-US"/>
               </w:rPr>
               <w:t>pauseSession</w:t>
             </w:r>
+            <w:proofErr w:type="spellEnd"/>
           </w:p>
         </w:tc>
         <w:tc>
@@ -17189,12 +18566,14 @@
               <w:spacing w:line="259" w:lineRule="auto"/>
               <w:cnfStyle w:val="000000100000" w:firstRow="0" w:lastRow="0" w:firstColumn="0" w:lastColumn="0" w:oddVBand="0" w:evenVBand="0" w:oddHBand="1" w:evenHBand="0" w:firstRowFirstColumn="0" w:firstRowLastColumn="0" w:lastRowFirstColumn="0" w:lastRowLastColumn="0"/>
             </w:pPr>
+            <w:proofErr w:type="spellStart"/>
             <w:r>
               <w:rPr>
                 <w:lang w:val="en-US"/>
               </w:rPr>
               <w:t>resumeSession</w:t>
             </w:r>
+            <w:proofErr w:type="spellEnd"/>
           </w:p>
         </w:tc>
         <w:tc>
@@ -17228,6 +18607,86 @@
                 <w:lang w:val="en-US"/>
               </w:rPr>
               <w:t>Resume session</w:t>
+            </w:r>
+          </w:p>
+        </w:tc>
+      </w:tr>
+      <w:tr>
+        <w:tc>
+          <w:tcPr>
+            <w:cnfStyle w:val="001000000000" w:firstRow="0" w:lastRow="0" w:firstColumn="1" w:lastColumn="0" w:oddVBand="0" w:evenVBand="0" w:oddHBand="0" w:evenHBand="0" w:firstRowFirstColumn="0" w:firstRowLastColumn="0" w:lastRowFirstColumn="0" w:lastRowLastColumn="0"/>
+            <w:tcW w:w="828" w:type="dxa"/>
+          </w:tcPr>
+          <w:p>
+            <w:pPr>
+              <w:rPr>
+                <w:lang w:val="en-US"/>
+              </w:rPr>
+            </w:pPr>
+            <w:r>
+              <w:rPr>
+                <w:lang w:val="en-US"/>
+              </w:rPr>
+              <w:t>8</w:t>
+            </w:r>
+          </w:p>
+        </w:tc>
+        <w:tc>
+          <w:tcPr>
+            <w:tcW w:w="2980" w:type="dxa"/>
+          </w:tcPr>
+          <w:p>
+            <w:pPr>
+              <w:cnfStyle w:val="000000000000" w:firstRow="0" w:lastRow="0" w:firstColumn="0" w:lastColumn="0" w:oddVBand="0" w:evenVBand="0" w:oddHBand="0" w:evenHBand="0" w:firstRowFirstColumn="0" w:firstRowLastColumn="0" w:lastRowFirstColumn="0" w:lastRowLastColumn="0"/>
+              <w:rPr>
+                <w:lang w:val="en-US"/>
+              </w:rPr>
+            </w:pPr>
+            <w:proofErr w:type="spellStart"/>
+            <w:r>
+              <w:rPr>
+                <w:lang w:val="en-US"/>
+              </w:rPr>
+              <w:t>switchSessionState</w:t>
+            </w:r>
+            <w:proofErr w:type="spellEnd"/>
+          </w:p>
+        </w:tc>
+        <w:tc>
+          <w:tcPr>
+            <w:tcW w:w="1378" w:type="dxa"/>
+          </w:tcPr>
+          <w:p>
+            <w:pPr>
+              <w:cnfStyle w:val="000000000000" w:firstRow="0" w:lastRow="0" w:firstColumn="0" w:lastColumn="0" w:oddVBand="0" w:evenVBand="0" w:oddHBand="0" w:evenHBand="0" w:firstRowFirstColumn="0" w:firstRowLastColumn="0" w:lastRowFirstColumn="0" w:lastRowLastColumn="0"/>
+              <w:rPr>
+                <w:lang w:val="en-US"/>
+              </w:rPr>
+            </w:pPr>
+            <w:r>
+              <w:rPr>
+                <w:lang w:val="en-US"/>
+              </w:rPr>
+              <w:t>void</w:t>
+            </w:r>
+          </w:p>
+        </w:tc>
+        <w:tc>
+          <w:tcPr>
+            <w:tcW w:w="3830" w:type="dxa"/>
+          </w:tcPr>
+          <w:p>
+            <w:pPr>
+              <w:cnfStyle w:val="000000000000" w:firstRow="0" w:lastRow="0" w:firstColumn="0" w:lastColumn="0" w:oddVBand="0" w:evenVBand="0" w:oddHBand="0" w:evenHBand="0" w:firstRowFirstColumn="0" w:firstRowLastColumn="0" w:lastRowFirstColumn="0" w:lastRowLastColumn="0"/>
+              <w:rPr>
+                <w:lang w:val="en-US"/>
+              </w:rPr>
+            </w:pPr>
+            <w:r>
+              <w:rPr>
+                <w:lang w:val="en-US"/>
+              </w:rPr>
+              <w:t>Switch session state</w:t>
             </w:r>
           </w:p>
         </w:tc>
@@ -17260,69 +18719,382 @@
     </w:p>
     <w:p>
       <w:pPr>
-        <w:ind w:firstLine="720"/>
-      </w:pPr>
-      <w:r>
-        <w:rPr>
-          <w:lang w:val="en-US"/>
-        </w:rPr>
-        <w:t>Bike</w:t>
-      </w:r>
-    </w:p>
-    <w:p>
-      <w:pPr>
-        <w:ind w:firstLine="720"/>
-        <w:rPr>
-          <w:lang w:val="en-US"/>
-        </w:rPr>
-      </w:pPr>
-      <w:r>
-        <w:rPr>
-          <w:lang w:val="en-US"/>
-        </w:rPr>
-        <w:t>Card</w:t>
-      </w:r>
-    </w:p>
-    <w:p>
-      <w:pPr>
-        <w:ind w:firstLine="720"/>
-        <w:rPr>
-          <w:lang w:val="en-US"/>
-        </w:rPr>
-      </w:pPr>
+        <w:pStyle w:val="ListParagraph"/>
+        <w:numPr>
+          <w:ilvl w:val="0"/>
+          <w:numId w:val="8"/>
+        </w:numPr>
+        <w:rPr>
+          <w:lang w:val="en-US"/>
+        </w:rPr>
+      </w:pPr>
+      <w:proofErr w:type="spellStart"/>
+      <w:r>
+        <w:rPr>
+          <w:lang w:val="en-US"/>
+        </w:rPr>
+        <w:t>createSession</w:t>
+      </w:r>
+      <w:proofErr w:type="spellEnd"/>
+    </w:p>
+    <w:p>
+      <w:pPr>
+        <w:pStyle w:val="ListParagraph"/>
+        <w:numPr>
+          <w:ilvl w:val="1"/>
+          <w:numId w:val="8"/>
+        </w:numPr>
+        <w:rPr>
+          <w:lang w:val="en-US"/>
+        </w:rPr>
+      </w:pPr>
+      <w:r>
+        <w:rPr>
+          <w:lang w:val="en-US"/>
+        </w:rPr>
+        <w:t>bike - Bike</w:t>
+      </w:r>
+    </w:p>
+    <w:p>
+      <w:pPr>
+        <w:pStyle w:val="ListParagraph"/>
+        <w:numPr>
+          <w:ilvl w:val="1"/>
+          <w:numId w:val="8"/>
+        </w:numPr>
+        <w:rPr>
+          <w:lang w:val="en-US"/>
+        </w:rPr>
+      </w:pPr>
+      <w:r>
+        <w:rPr>
+          <w:lang w:val="en-US"/>
+        </w:rPr>
+        <w:t xml:space="preserve">card – </w:t>
+      </w:r>
+      <w:proofErr w:type="spellStart"/>
+      <w:r>
+        <w:rPr>
+          <w:lang w:val="en-US"/>
+        </w:rPr>
+        <w:t>CreditCard</w:t>
+      </w:r>
+      <w:proofErr w:type="spellEnd"/>
+    </w:p>
+    <w:p>
+      <w:pPr>
+        <w:pStyle w:val="ListParagraph"/>
+        <w:numPr>
+          <w:ilvl w:val="1"/>
+          <w:numId w:val="8"/>
+        </w:numPr>
+        <w:rPr>
+          <w:lang w:val="en-US"/>
+        </w:rPr>
+      </w:pPr>
+      <w:proofErr w:type="spellStart"/>
+      <w:r>
+        <w:rPr>
+          <w:lang w:val="en-US"/>
+        </w:rPr>
+        <w:t>rentTransaction</w:t>
+      </w:r>
+      <w:proofErr w:type="spellEnd"/>
+      <w:r>
+        <w:rPr>
+          <w:lang w:val="en-US"/>
+        </w:rPr>
+        <w:t xml:space="preserve"> - </w:t>
+      </w:r>
+      <w:proofErr w:type="spellStart"/>
       <w:r>
         <w:rPr>
           <w:lang w:val="en-US"/>
         </w:rPr>
         <w:t>PaymentTransaction</w:t>
       </w:r>
-    </w:p>
-    <w:p>
-      <w:pPr>
-        <w:ind w:firstLine="720"/>
-        <w:rPr>
-          <w:lang w:val="en-US"/>
-        </w:rPr>
-      </w:pPr>
-      <w:r>
-        <w:rPr>
-          <w:lang w:val="en-US"/>
-        </w:rPr>
-        <w:t>Session</w:t>
-      </w:r>
-    </w:p>
-    <w:p>
-      <w:pPr>
-        <w:ind w:firstLine="720"/>
-        <w:rPr>
-          <w:lang w:val="en-US"/>
-        </w:rPr>
-      </w:pPr>
-      <w:r>
-        <w:rPr>
-          <w:lang w:val="en-US"/>
-        </w:rPr>
-        <w:t>newSession</w:t>
+      <w:proofErr w:type="spellEnd"/>
+    </w:p>
+    <w:p>
+      <w:pPr>
+        <w:pStyle w:val="ListParagraph"/>
+        <w:numPr>
+          <w:ilvl w:val="0"/>
+          <w:numId w:val="8"/>
+        </w:numPr>
+        <w:rPr>
+          <w:lang w:val="en-US"/>
+        </w:rPr>
+      </w:pPr>
+      <w:proofErr w:type="spellStart"/>
+      <w:r>
+        <w:rPr>
+          <w:lang w:val="en-US"/>
+        </w:rPr>
+        <w:t>endSession</w:t>
+      </w:r>
+      <w:proofErr w:type="spellEnd"/>
+    </w:p>
+    <w:p>
+      <w:pPr>
+        <w:pStyle w:val="ListParagraph"/>
+        <w:numPr>
+          <w:ilvl w:val="1"/>
+          <w:numId w:val="8"/>
+        </w:numPr>
+        <w:rPr>
+          <w:lang w:val="en-US"/>
+        </w:rPr>
+      </w:pPr>
+      <w:r>
+        <w:rPr>
+          <w:lang w:val="en-US"/>
+        </w:rPr>
+        <w:t>session – Session</w:t>
+      </w:r>
+    </w:p>
+    <w:p>
+      <w:pPr>
+        <w:pStyle w:val="ListParagraph"/>
+        <w:numPr>
+          <w:ilvl w:val="1"/>
+          <w:numId w:val="8"/>
+        </w:numPr>
+        <w:rPr>
+          <w:lang w:val="en-US"/>
+        </w:rPr>
+      </w:pPr>
+      <w:proofErr w:type="spellStart"/>
+      <w:r>
+        <w:rPr>
+          <w:lang w:val="en-US"/>
+        </w:rPr>
+        <w:t>returnTransaction</w:t>
+      </w:r>
+      <w:proofErr w:type="spellEnd"/>
+      <w:r>
+        <w:rPr>
+          <w:lang w:val="en-US"/>
+        </w:rPr>
+        <w:t xml:space="preserve"> - </w:t>
+      </w:r>
+      <w:proofErr w:type="spellStart"/>
+      <w:r>
+        <w:rPr>
+          <w:lang w:val="en-US"/>
+        </w:rPr>
+        <w:t>PaymentTransaction</w:t>
+      </w:r>
+      <w:proofErr w:type="spellEnd"/>
+    </w:p>
+    <w:p>
+      <w:pPr>
+        <w:pStyle w:val="ListParagraph"/>
+        <w:numPr>
+          <w:ilvl w:val="0"/>
+          <w:numId w:val="8"/>
+        </w:numPr>
+        <w:rPr>
+          <w:lang w:val="en-US"/>
+        </w:rPr>
+      </w:pPr>
+      <w:proofErr w:type="spellStart"/>
+      <w:r>
+        <w:rPr>
+          <w:lang w:val="en-US"/>
+        </w:rPr>
+        <w:t>getSessionById</w:t>
+      </w:r>
+      <w:proofErr w:type="spellEnd"/>
+    </w:p>
+    <w:p>
+      <w:pPr>
+        <w:pStyle w:val="ListParagraph"/>
+        <w:numPr>
+          <w:ilvl w:val="1"/>
+          <w:numId w:val="8"/>
+        </w:numPr>
+        <w:rPr>
+          <w:lang w:val="en-US"/>
+        </w:rPr>
+      </w:pPr>
+      <w:r>
+        <w:rPr>
+          <w:lang w:val="en-US"/>
+        </w:rPr>
+        <w:t>id - String</w:t>
+      </w:r>
+    </w:p>
+    <w:p>
+      <w:pPr>
+        <w:pStyle w:val="ListParagraph"/>
+        <w:numPr>
+          <w:ilvl w:val="0"/>
+          <w:numId w:val="8"/>
+        </w:numPr>
+        <w:rPr>
+          <w:lang w:val="en-US"/>
+        </w:rPr>
+      </w:pPr>
+      <w:proofErr w:type="spellStart"/>
+      <w:r>
+        <w:rPr>
+          <w:lang w:val="en-US"/>
+        </w:rPr>
+        <w:t>insertNewSession</w:t>
+      </w:r>
+      <w:proofErr w:type="spellEnd"/>
+    </w:p>
+    <w:p>
+      <w:pPr>
+        <w:pStyle w:val="ListParagraph"/>
+        <w:numPr>
+          <w:ilvl w:val="1"/>
+          <w:numId w:val="8"/>
+        </w:numPr>
+        <w:rPr>
+          <w:lang w:val="en-US"/>
+        </w:rPr>
+      </w:pPr>
+      <w:proofErr w:type="spellStart"/>
+      <w:r>
+        <w:rPr>
+          <w:lang w:val="en-US"/>
+        </w:rPr>
+        <w:t>newS</w:t>
+      </w:r>
+      <w:r>
+        <w:rPr>
+          <w:lang w:val="en-US"/>
+        </w:rPr>
+        <w:t>ession</w:t>
+      </w:r>
+      <w:proofErr w:type="spellEnd"/>
+      <w:r>
+        <w:rPr>
+          <w:lang w:val="en-US"/>
+        </w:rPr>
+        <w:t xml:space="preserve"> – Session</w:t>
+      </w:r>
+    </w:p>
+    <w:p>
+      <w:pPr>
+        <w:pStyle w:val="ListParagraph"/>
+        <w:numPr>
+          <w:ilvl w:val="0"/>
+          <w:numId w:val="8"/>
+        </w:numPr>
+        <w:rPr>
+          <w:lang w:val="en-US"/>
+        </w:rPr>
+      </w:pPr>
+      <w:proofErr w:type="spellStart"/>
+      <w:r>
+        <w:rPr>
+          <w:lang w:val="en-US"/>
+        </w:rPr>
+        <w:t>pauseSession</w:t>
+      </w:r>
+      <w:proofErr w:type="spellEnd"/>
+    </w:p>
+    <w:p>
+      <w:pPr>
+        <w:pStyle w:val="ListParagraph"/>
+        <w:numPr>
+          <w:ilvl w:val="1"/>
+          <w:numId w:val="8"/>
+        </w:numPr>
+        <w:rPr>
+          <w:lang w:val="en-US"/>
+        </w:rPr>
+      </w:pPr>
+      <w:r>
+        <w:rPr>
+          <w:lang w:val="en-US"/>
+        </w:rPr>
+        <w:t>session – Session</w:t>
+      </w:r>
+    </w:p>
+    <w:p>
+      <w:pPr>
+        <w:pStyle w:val="ListParagraph"/>
+        <w:numPr>
+          <w:ilvl w:val="0"/>
+          <w:numId w:val="8"/>
+        </w:numPr>
+        <w:rPr>
+          <w:lang w:val="en-US"/>
+        </w:rPr>
+      </w:pPr>
+      <w:proofErr w:type="spellStart"/>
+      <w:r>
+        <w:rPr>
+          <w:lang w:val="en-US"/>
+        </w:rPr>
+        <w:t>resumeSession</w:t>
+      </w:r>
+      <w:proofErr w:type="spellEnd"/>
+    </w:p>
+    <w:p>
+      <w:pPr>
+        <w:pStyle w:val="ListParagraph"/>
+        <w:numPr>
+          <w:ilvl w:val="1"/>
+          <w:numId w:val="8"/>
+        </w:numPr>
+        <w:rPr>
+          <w:lang w:val="en-US"/>
+        </w:rPr>
+      </w:pPr>
+      <w:r>
+        <w:rPr>
+          <w:lang w:val="en-US"/>
+        </w:rPr>
+        <w:t>session – Session</w:t>
+      </w:r>
+    </w:p>
+    <w:p>
+      <w:pPr>
+        <w:pStyle w:val="ListParagraph"/>
+        <w:numPr>
+          <w:ilvl w:val="0"/>
+          <w:numId w:val="8"/>
+        </w:numPr>
+        <w:rPr>
+          <w:lang w:val="en-US"/>
+        </w:rPr>
+      </w:pPr>
+      <w:proofErr w:type="spellStart"/>
+      <w:r>
+        <w:rPr>
+          <w:lang w:val="en-US"/>
+        </w:rPr>
+        <w:t>switchSessionState</w:t>
+      </w:r>
+      <w:proofErr w:type="spellEnd"/>
+      <w:r>
+        <w:rPr>
+          <w:lang w:val="en-US"/>
+        </w:rPr>
+        <w:t xml:space="preserve"> </w:t>
+      </w:r>
+    </w:p>
+    <w:p>
+      <w:pPr>
+        <w:pStyle w:val="ListParagraph"/>
+        <w:numPr>
+          <w:ilvl w:val="1"/>
+          <w:numId w:val="8"/>
+        </w:numPr>
+        <w:rPr>
+          <w:lang w:val="en-US"/>
+        </w:rPr>
+      </w:pPr>
+      <w:r>
+        <w:rPr>
+          <w:lang w:val="en-US"/>
+        </w:rPr>
+        <w:t>session – Session</w:t>
       </w:r>
     </w:p>
     <w:p>
@@ -17353,7 +19125,6 @@
         <w:rPr>
           <w:lang w:val="en-US"/>
         </w:rPr>
-        <w:lastRenderedPageBreak/>
         <w:t>None</w:t>
       </w:r>
     </w:p>
@@ -17615,6 +19386,119 @@
     </w:lvl>
   </w:abstractNum>
   <w:abstractNum w:abstractNumId="2" w15:restartNumberingAfterBreak="0">
+    <w:nsid w:val="324D6F72"/>
+    <w:multiLevelType w:val="hybridMultilevel"/>
+    <w:tmpl w:val="7D5A8A16"/>
+    <w:lvl w:ilvl="0" w:tplc="04090001">
+      <w:start w:val="1"/>
+      <w:numFmt w:val="bullet"/>
+      <w:lvlText w:val=""/>
+      <w:lvlJc w:val="left"/>
+      <w:pPr>
+        <w:ind w:left="720" w:hanging="360"/>
+      </w:pPr>
+      <w:rPr>
+        <w:rFonts w:ascii="Symbol" w:hAnsi="Symbol" w:hint="default"/>
+      </w:rPr>
+    </w:lvl>
+    <w:lvl w:ilvl="1" w:tplc="04090003" w:tentative="1">
+      <w:start w:val="1"/>
+      <w:numFmt w:val="bullet"/>
+      <w:lvlText w:val="o"/>
+      <w:lvlJc w:val="left"/>
+      <w:pPr>
+        <w:ind w:left="1440" w:hanging="360"/>
+      </w:pPr>
+      <w:rPr>
+        <w:rFonts w:ascii="Courier New" w:hAnsi="Courier New" w:cs="Courier New" w:hint="default"/>
+      </w:rPr>
+    </w:lvl>
+    <w:lvl w:ilvl="2" w:tplc="04090005" w:tentative="1">
+      <w:start w:val="1"/>
+      <w:numFmt w:val="bullet"/>
+      <w:lvlText w:val=""/>
+      <w:lvlJc w:val="left"/>
+      <w:pPr>
+        <w:ind w:left="2160" w:hanging="360"/>
+      </w:pPr>
+      <w:rPr>
+        <w:rFonts w:ascii="Wingdings" w:hAnsi="Wingdings" w:hint="default"/>
+      </w:rPr>
+    </w:lvl>
+    <w:lvl w:ilvl="3" w:tplc="04090001" w:tentative="1">
+      <w:start w:val="1"/>
+      <w:numFmt w:val="bullet"/>
+      <w:lvlText w:val=""/>
+      <w:lvlJc w:val="left"/>
+      <w:pPr>
+        <w:ind w:left="2880" w:hanging="360"/>
+      </w:pPr>
+      <w:rPr>
+        <w:rFonts w:ascii="Symbol" w:hAnsi="Symbol" w:hint="default"/>
+      </w:rPr>
+    </w:lvl>
+    <w:lvl w:ilvl="4" w:tplc="04090003" w:tentative="1">
+      <w:start w:val="1"/>
+      <w:numFmt w:val="bullet"/>
+      <w:lvlText w:val="o"/>
+      <w:lvlJc w:val="left"/>
+      <w:pPr>
+        <w:ind w:left="3600" w:hanging="360"/>
+      </w:pPr>
+      <w:rPr>
+        <w:rFonts w:ascii="Courier New" w:hAnsi="Courier New" w:cs="Courier New" w:hint="default"/>
+      </w:rPr>
+    </w:lvl>
+    <w:lvl w:ilvl="5" w:tplc="04090005" w:tentative="1">
+      <w:start w:val="1"/>
+      <w:numFmt w:val="bullet"/>
+      <w:lvlText w:val=""/>
+      <w:lvlJc w:val="left"/>
+      <w:pPr>
+        <w:ind w:left="4320" w:hanging="360"/>
+      </w:pPr>
+      <w:rPr>
+        <w:rFonts w:ascii="Wingdings" w:hAnsi="Wingdings" w:hint="default"/>
+      </w:rPr>
+    </w:lvl>
+    <w:lvl w:ilvl="6" w:tplc="04090001" w:tentative="1">
+      <w:start w:val="1"/>
+      <w:numFmt w:val="bullet"/>
+      <w:lvlText w:val=""/>
+      <w:lvlJc w:val="left"/>
+      <w:pPr>
+        <w:ind w:left="5040" w:hanging="360"/>
+      </w:pPr>
+      <w:rPr>
+        <w:rFonts w:ascii="Symbol" w:hAnsi="Symbol" w:hint="default"/>
+      </w:rPr>
+    </w:lvl>
+    <w:lvl w:ilvl="7" w:tplc="04090003" w:tentative="1">
+      <w:start w:val="1"/>
+      <w:numFmt w:val="bullet"/>
+      <w:lvlText w:val="o"/>
+      <w:lvlJc w:val="left"/>
+      <w:pPr>
+        <w:ind w:left="5760" w:hanging="360"/>
+      </w:pPr>
+      <w:rPr>
+        <w:rFonts w:ascii="Courier New" w:hAnsi="Courier New" w:cs="Courier New" w:hint="default"/>
+      </w:rPr>
+    </w:lvl>
+    <w:lvl w:ilvl="8" w:tplc="04090005" w:tentative="1">
+      <w:start w:val="1"/>
+      <w:numFmt w:val="bullet"/>
+      <w:lvlText w:val=""/>
+      <w:lvlJc w:val="left"/>
+      <w:pPr>
+        <w:ind w:left="6480" w:hanging="360"/>
+      </w:pPr>
+      <w:rPr>
+        <w:rFonts w:ascii="Wingdings" w:hAnsi="Wingdings" w:hint="default"/>
+      </w:rPr>
+    </w:lvl>
+  </w:abstractNum>
+  <w:abstractNum w:abstractNumId="3" w15:restartNumberingAfterBreak="0">
     <w:nsid w:val="49620831"/>
     <w:multiLevelType w:val="multilevel"/>
     <w:tmpl w:val="042A001F"/>
@@ -17700,7 +19584,7 @@
       </w:pPr>
     </w:lvl>
   </w:abstractNum>
-  <w:abstractNum w:abstractNumId="3" w15:restartNumberingAfterBreak="0">
+  <w:abstractNum w:abstractNumId="4" w15:restartNumberingAfterBreak="0">
     <w:nsid w:val="4E8453E3"/>
     <w:multiLevelType w:val="multilevel"/>
     <w:tmpl w:val="042A001F"/>
@@ -17786,7 +19670,232 @@
       </w:pPr>
     </w:lvl>
   </w:abstractNum>
-  <w:abstractNum w:abstractNumId="4" w15:restartNumberingAfterBreak="0">
+  <w:abstractNum w:abstractNumId="5" w15:restartNumberingAfterBreak="0">
+    <w:nsid w:val="52B40019"/>
+    <w:multiLevelType w:val="hybridMultilevel"/>
+    <w:tmpl w:val="BDF88A8A"/>
+    <w:lvl w:ilvl="0" w:tplc="883E4D02">
+      <w:numFmt w:val="bullet"/>
+      <w:lvlText w:val="-"/>
+      <w:lvlJc w:val="left"/>
+      <w:pPr>
+        <w:ind w:left="1080" w:hanging="360"/>
+      </w:pPr>
+      <w:rPr>
+        <w:rFonts w:ascii="Arial" w:eastAsiaTheme="minorEastAsia" w:hAnsi="Arial" w:cs="Arial" w:hint="default"/>
+      </w:rPr>
+    </w:lvl>
+    <w:lvl w:ilvl="1" w:tplc="04090003" w:tentative="1">
+      <w:start w:val="1"/>
+      <w:numFmt w:val="bullet"/>
+      <w:lvlText w:val="o"/>
+      <w:lvlJc w:val="left"/>
+      <w:pPr>
+        <w:ind w:left="1800" w:hanging="360"/>
+      </w:pPr>
+      <w:rPr>
+        <w:rFonts w:ascii="Courier New" w:hAnsi="Courier New" w:cs="Courier New" w:hint="default"/>
+      </w:rPr>
+    </w:lvl>
+    <w:lvl w:ilvl="2" w:tplc="04090005" w:tentative="1">
+      <w:start w:val="1"/>
+      <w:numFmt w:val="bullet"/>
+      <w:lvlText w:val=""/>
+      <w:lvlJc w:val="left"/>
+      <w:pPr>
+        <w:ind w:left="2520" w:hanging="360"/>
+      </w:pPr>
+      <w:rPr>
+        <w:rFonts w:ascii="Wingdings" w:hAnsi="Wingdings" w:hint="default"/>
+      </w:rPr>
+    </w:lvl>
+    <w:lvl w:ilvl="3" w:tplc="04090001" w:tentative="1">
+      <w:start w:val="1"/>
+      <w:numFmt w:val="bullet"/>
+      <w:lvlText w:val=""/>
+      <w:lvlJc w:val="left"/>
+      <w:pPr>
+        <w:ind w:left="3240" w:hanging="360"/>
+      </w:pPr>
+      <w:rPr>
+        <w:rFonts w:ascii="Symbol" w:hAnsi="Symbol" w:hint="default"/>
+      </w:rPr>
+    </w:lvl>
+    <w:lvl w:ilvl="4" w:tplc="04090003" w:tentative="1">
+      <w:start w:val="1"/>
+      <w:numFmt w:val="bullet"/>
+      <w:lvlText w:val="o"/>
+      <w:lvlJc w:val="left"/>
+      <w:pPr>
+        <w:ind w:left="3960" w:hanging="360"/>
+      </w:pPr>
+      <w:rPr>
+        <w:rFonts w:ascii="Courier New" w:hAnsi="Courier New" w:cs="Courier New" w:hint="default"/>
+      </w:rPr>
+    </w:lvl>
+    <w:lvl w:ilvl="5" w:tplc="04090005" w:tentative="1">
+      <w:start w:val="1"/>
+      <w:numFmt w:val="bullet"/>
+      <w:lvlText w:val=""/>
+      <w:lvlJc w:val="left"/>
+      <w:pPr>
+        <w:ind w:left="4680" w:hanging="360"/>
+      </w:pPr>
+      <w:rPr>
+        <w:rFonts w:ascii="Wingdings" w:hAnsi="Wingdings" w:hint="default"/>
+      </w:rPr>
+    </w:lvl>
+    <w:lvl w:ilvl="6" w:tplc="04090001" w:tentative="1">
+      <w:start w:val="1"/>
+      <w:numFmt w:val="bullet"/>
+      <w:lvlText w:val=""/>
+      <w:lvlJc w:val="left"/>
+      <w:pPr>
+        <w:ind w:left="5400" w:hanging="360"/>
+      </w:pPr>
+      <w:rPr>
+        <w:rFonts w:ascii="Symbol" w:hAnsi="Symbol" w:hint="default"/>
+      </w:rPr>
+    </w:lvl>
+    <w:lvl w:ilvl="7" w:tplc="04090003" w:tentative="1">
+      <w:start w:val="1"/>
+      <w:numFmt w:val="bullet"/>
+      <w:lvlText w:val="o"/>
+      <w:lvlJc w:val="left"/>
+      <w:pPr>
+        <w:ind w:left="6120" w:hanging="360"/>
+      </w:pPr>
+      <w:rPr>
+        <w:rFonts w:ascii="Courier New" w:hAnsi="Courier New" w:cs="Courier New" w:hint="default"/>
+      </w:rPr>
+    </w:lvl>
+    <w:lvl w:ilvl="8" w:tplc="04090005" w:tentative="1">
+      <w:start w:val="1"/>
+      <w:numFmt w:val="bullet"/>
+      <w:lvlText w:val=""/>
+      <w:lvlJc w:val="left"/>
+      <w:pPr>
+        <w:ind w:left="6840" w:hanging="360"/>
+      </w:pPr>
+      <w:rPr>
+        <w:rFonts w:ascii="Wingdings" w:hAnsi="Wingdings" w:hint="default"/>
+      </w:rPr>
+    </w:lvl>
+  </w:abstractNum>
+  <w:abstractNum w:abstractNumId="6" w15:restartNumberingAfterBreak="0">
+    <w:nsid w:val="57D962A8"/>
+    <w:multiLevelType w:val="hybridMultilevel"/>
+    <w:tmpl w:val="064040EA"/>
+    <w:lvl w:ilvl="0" w:tplc="042A0001">
+      <w:start w:val="1"/>
+      <w:numFmt w:val="bullet"/>
+      <w:lvlText w:val=""/>
+      <w:lvlJc w:val="left"/>
+      <w:pPr>
+        <w:ind w:left="720" w:hanging="360"/>
+      </w:pPr>
+      <w:rPr>
+        <w:rFonts w:ascii="Symbol" w:hAnsi="Symbol" w:hint="default"/>
+      </w:rPr>
+    </w:lvl>
+    <w:lvl w:ilvl="1" w:tplc="042A0003">
+      <w:start w:val="1"/>
+      <w:numFmt w:val="bullet"/>
+      <w:lvlText w:val="o"/>
+      <w:lvlJc w:val="left"/>
+      <w:pPr>
+        <w:ind w:left="1440" w:hanging="360"/>
+      </w:pPr>
+      <w:rPr>
+        <w:rFonts w:ascii="Courier New" w:hAnsi="Courier New" w:cs="Courier New" w:hint="default"/>
+      </w:rPr>
+    </w:lvl>
+    <w:lvl w:ilvl="2" w:tplc="042A0005" w:tentative="1">
+      <w:start w:val="1"/>
+      <w:numFmt w:val="bullet"/>
+      <w:lvlText w:val=""/>
+      <w:lvlJc w:val="left"/>
+      <w:pPr>
+        <w:ind w:left="2160" w:hanging="360"/>
+      </w:pPr>
+      <w:rPr>
+        <w:rFonts w:ascii="Wingdings" w:hAnsi="Wingdings" w:hint="default"/>
+      </w:rPr>
+    </w:lvl>
+    <w:lvl w:ilvl="3" w:tplc="042A0001" w:tentative="1">
+      <w:start w:val="1"/>
+      <w:numFmt w:val="bullet"/>
+      <w:lvlText w:val=""/>
+      <w:lvlJc w:val="left"/>
+      <w:pPr>
+        <w:ind w:left="2880" w:hanging="360"/>
+      </w:pPr>
+      <w:rPr>
+        <w:rFonts w:ascii="Symbol" w:hAnsi="Symbol" w:hint="default"/>
+      </w:rPr>
+    </w:lvl>
+    <w:lvl w:ilvl="4" w:tplc="042A0003" w:tentative="1">
+      <w:start w:val="1"/>
+      <w:numFmt w:val="bullet"/>
+      <w:lvlText w:val="o"/>
+      <w:lvlJc w:val="left"/>
+      <w:pPr>
+        <w:ind w:left="3600" w:hanging="360"/>
+      </w:pPr>
+      <w:rPr>
+        <w:rFonts w:ascii="Courier New" w:hAnsi="Courier New" w:cs="Courier New" w:hint="default"/>
+      </w:rPr>
+    </w:lvl>
+    <w:lvl w:ilvl="5" w:tplc="042A0005" w:tentative="1">
+      <w:start w:val="1"/>
+      <w:numFmt w:val="bullet"/>
+      <w:lvlText w:val=""/>
+      <w:lvlJc w:val="left"/>
+      <w:pPr>
+        <w:ind w:left="4320" w:hanging="360"/>
+      </w:pPr>
+      <w:rPr>
+        <w:rFonts w:ascii="Wingdings" w:hAnsi="Wingdings" w:hint="default"/>
+      </w:rPr>
+    </w:lvl>
+    <w:lvl w:ilvl="6" w:tplc="042A0001" w:tentative="1">
+      <w:start w:val="1"/>
+      <w:numFmt w:val="bullet"/>
+      <w:lvlText w:val=""/>
+      <w:lvlJc w:val="left"/>
+      <w:pPr>
+        <w:ind w:left="5040" w:hanging="360"/>
+      </w:pPr>
+      <w:rPr>
+        <w:rFonts w:ascii="Symbol" w:hAnsi="Symbol" w:hint="default"/>
+      </w:rPr>
+    </w:lvl>
+    <w:lvl w:ilvl="7" w:tplc="042A0003" w:tentative="1">
+      <w:start w:val="1"/>
+      <w:numFmt w:val="bullet"/>
+      <w:lvlText w:val="o"/>
+      <w:lvlJc w:val="left"/>
+      <w:pPr>
+        <w:ind w:left="5760" w:hanging="360"/>
+      </w:pPr>
+      <w:rPr>
+        <w:rFonts w:ascii="Courier New" w:hAnsi="Courier New" w:cs="Courier New" w:hint="default"/>
+      </w:rPr>
+    </w:lvl>
+    <w:lvl w:ilvl="8" w:tplc="042A0005" w:tentative="1">
+      <w:start w:val="1"/>
+      <w:numFmt w:val="bullet"/>
+      <w:lvlText w:val=""/>
+      <w:lvlJc w:val="left"/>
+      <w:pPr>
+        <w:ind w:left="6480" w:hanging="360"/>
+      </w:pPr>
+      <w:rPr>
+        <w:rFonts w:ascii="Wingdings" w:hAnsi="Wingdings" w:hint="default"/>
+      </w:rPr>
+    </w:lvl>
+  </w:abstractNum>
+  <w:abstractNum w:abstractNumId="7" w15:restartNumberingAfterBreak="0">
     <w:nsid w:val="5EB47A02"/>
     <w:multiLevelType w:val="multilevel"/>
     <w:tmpl w:val="042A001F"/>
@@ -17872,7 +19981,7 @@
       </w:pPr>
     </w:lvl>
   </w:abstractNum>
-  <w:abstractNum w:abstractNumId="5" w15:restartNumberingAfterBreak="0">
+  <w:abstractNum w:abstractNumId="8" w15:restartNumberingAfterBreak="0">
     <w:nsid w:val="6D1E667F"/>
     <w:multiLevelType w:val="multilevel"/>
     <w:tmpl w:val="042A001F"/>
@@ -17962,18 +20071,27 @@
     <w:abstractNumId w:val="0"/>
   </w:num>
   <w:num w:numId="2">
-    <w:abstractNumId w:val="4"/>
+    <w:abstractNumId w:val="7"/>
   </w:num>
   <w:num w:numId="3">
-    <w:abstractNumId w:val="2"/>
+    <w:abstractNumId w:val="3"/>
   </w:num>
   <w:num w:numId="4">
-    <w:abstractNumId w:val="3"/>
+    <w:abstractNumId w:val="4"/>
   </w:num>
   <w:num w:numId="5">
     <w:abstractNumId w:val="1"/>
   </w:num>
   <w:num w:numId="6">
+    <w:abstractNumId w:val="8"/>
+  </w:num>
+  <w:num w:numId="7">
+    <w:abstractNumId w:val="2"/>
+  </w:num>
+  <w:num w:numId="8">
+    <w:abstractNumId w:val="6"/>
+  </w:num>
+  <w:num w:numId="9">
     <w:abstractNumId w:val="5"/>
   </w:num>
 </w:numbering>

</xml_diff>